<commit_message>
AWS Cloud Watch : AWS Alarm to monitor spike and get email
</commit_message>
<xml_diff>
--- a/AWS Cloud Watch.docx
+++ b/AWS Cloud Watch.docx
@@ -94,23 +94,7 @@
         <w:t>It can be used on premise as well and its not restricted to AWS</w:t>
       </w:r>
       <w:r>
-        <w:t xml:space="preserve"> by installing the </w:t>
-      </w:r>
-      <w:proofErr w:type="spellStart"/>
-      <w:r>
-        <w:t>ssm</w:t>
-      </w:r>
-      <w:proofErr w:type="spellEnd"/>
-      <w:r>
-        <w:t xml:space="preserve"> agent and </w:t>
-      </w:r>
-      <w:proofErr w:type="spellStart"/>
-      <w:r>
-        <w:t>cloudwatch</w:t>
-      </w:r>
-      <w:proofErr w:type="spellEnd"/>
-      <w:r>
-        <w:t xml:space="preserve"> agent</w:t>
+        <w:t xml:space="preserve"> by installing the ssm agent and cloudwatch agent</w:t>
       </w:r>
       <w:r>
         <w:t>.</w:t>
@@ -139,64 +123,19 @@
       </w:r>
       <w:r>
         <w:br/>
-        <w:t xml:space="preserve">Database &amp; Analytics : Dynamo DB, </w:t>
-      </w:r>
-      <w:proofErr w:type="spellStart"/>
-      <w:r>
-        <w:t>Elasticache</w:t>
-      </w:r>
-      <w:proofErr w:type="spellEnd"/>
-      <w:r>
-        <w:t xml:space="preserve"> Nodes, RDS Instances, Elastic Map Reduce Job flows, Redshift.</w:t>
-      </w:r>
-      <w:r>
-        <w:br/>
-        <w:t xml:space="preserve">Other : cloud watch  can monitor other things like </w:t>
-      </w:r>
-      <w:proofErr w:type="spellStart"/>
-      <w:r>
-        <w:t>sns</w:t>
-      </w:r>
-      <w:proofErr w:type="spellEnd"/>
-      <w:r>
-        <w:t xml:space="preserve"> topics, </w:t>
-      </w:r>
-      <w:proofErr w:type="spellStart"/>
-      <w:r>
-        <w:t>sqs</w:t>
-      </w:r>
-      <w:proofErr w:type="spellEnd"/>
-      <w:r>
-        <w:t xml:space="preserve"> queues, </w:t>
-      </w:r>
-      <w:proofErr w:type="spellStart"/>
-      <w:r>
-        <w:t>Opsworks</w:t>
-      </w:r>
-      <w:proofErr w:type="spellEnd"/>
-      <w:r>
-        <w:t xml:space="preserve">, Cloud watch logs, estimated charges on your </w:t>
-      </w:r>
-      <w:proofErr w:type="spellStart"/>
-      <w:r>
-        <w:t>aws</w:t>
-      </w:r>
-      <w:proofErr w:type="spellEnd"/>
-      <w:r>
-        <w:t xml:space="preserve"> bills.</w:t>
-      </w:r>
-      <w:r>
-        <w:br/>
-      </w:r>
-      <w:r>
-        <w:br/>
-        <w:t xml:space="preserve">1. What can Cloud Watch monitor on EC2 instances and why you need custom metrics </w:t>
-      </w:r>
-      <w:proofErr w:type="gramStart"/>
-      <w:r>
-        <w:t>for ?</w:t>
-      </w:r>
-      <w:proofErr w:type="gramEnd"/>
+        <w:t>Database &amp; Analytics : Dynamo DB, Elasticache Nodes, RDS Instances, Elastic Map Reduce Job flows, Redshift.</w:t>
+      </w:r>
+      <w:r>
+        <w:br/>
+        <w:t>Other : cloud watch  can monitor other things like sns topics, sqs queues, Opsworks, Cloud watch logs, estimated charges on your aws bills.</w:t>
+      </w:r>
+      <w:r>
+        <w:br/>
+      </w:r>
+      <w:r>
+        <w:br/>
+        <w:t>1. What can Cloud Watch monitor on EC2 instances and why you need custom metrics for ?</w:t>
+      </w:r>
       <w:r>
         <w:br/>
         <w:t>By default cloud watch can monitor Host level metrics.</w:t>
@@ -227,15 +166,7 @@
       </w:r>
       <w:r>
         <w:br/>
-        <w:t xml:space="preserve">It </w:t>
-      </w:r>
-      <w:proofErr w:type="spellStart"/>
-      <w:r>
-        <w:t>can not</w:t>
-      </w:r>
-      <w:proofErr w:type="spellEnd"/>
-      <w:r>
-        <w:t xml:space="preserve"> see things like RAM utilization</w:t>
+        <w:t>It can not see things like RAM utilization</w:t>
       </w:r>
       <w:r>
         <w:t>.</w:t>
@@ -245,15 +176,7 @@
       </w:r>
       <w:r>
         <w:br/>
-        <w:t xml:space="preserve">What is a custom metric : Anything that falls out of </w:t>
-      </w:r>
-      <w:proofErr w:type="spellStart"/>
-      <w:r>
-        <w:t>cpu</w:t>
-      </w:r>
-      <w:proofErr w:type="spellEnd"/>
-      <w:r>
-        <w:t>/disk/network is a custom metric. RAM Utilization is a custom metric.</w:t>
+        <w:t>What is a custom metric : Anything that falls out of cpu/disk/network is a custom metric. RAM Utilization is a custom metric.</w:t>
       </w:r>
     </w:p>
     <w:p/>
@@ -265,11 +188,7 @@
         </w:rPr>
       </w:pPr>
       <w:r>
-        <w:t xml:space="preserve">2. How long cloud watch metrics are </w:t>
-      </w:r>
-      <w:proofErr w:type="gramStart"/>
-      <w:r>
-        <w:t>stored</w:t>
+        <w:t>2. How long cloud watch metrics are stored</w:t>
       </w:r>
       <w:r>
         <w:t xml:space="preserve"> </w:t>
@@ -277,7 +196,6 @@
       <w:r>
         <w:t>?</w:t>
       </w:r>
-      <w:proofErr w:type="gramEnd"/>
       <w:r>
         <w:br/>
       </w:r>
@@ -327,15 +245,7 @@
         <w:t>/standard</w:t>
       </w:r>
       <w:r>
-        <w:t xml:space="preserve"> </w:t>
-      </w:r>
-      <w:proofErr w:type="gramStart"/>
-      <w:r>
-        <w:t>Monitoring :</w:t>
-      </w:r>
-      <w:proofErr w:type="gramEnd"/>
-      <w:r>
-        <w:t xml:space="preserve"> Every 5 minutes.</w:t>
+        <w:t xml:space="preserve"> Monitoring : Every 5 minutes.</w:t>
       </w:r>
       <w:r>
         <w:br/>
@@ -356,26 +266,10 @@
       </w:r>
       <w:r>
         <w:br/>
-        <w:t xml:space="preserve">6.  If you have your default cloud watch setting on for </w:t>
-      </w:r>
-      <w:proofErr w:type="gramStart"/>
-      <w:r>
-        <w:t>say ,</w:t>
-      </w:r>
-      <w:proofErr w:type="gramEnd"/>
-      <w:r>
-        <w:t xml:space="preserve"> EC2 : you are only ever going to get 5 minute data points, even if you have a script that is pushing data every 1 minute.</w:t>
-      </w:r>
-      <w:r>
-        <w:t xml:space="preserve"> Cloud watch will </w:t>
-      </w:r>
-      <w:proofErr w:type="gramStart"/>
-      <w:r>
-        <w:t>actually aggregate</w:t>
-      </w:r>
-      <w:proofErr w:type="gramEnd"/>
-      <w:r>
-        <w:t xml:space="preserve"> that over 5 minutes.</w:t>
+        <w:t>6.  If you have your default cloud watch setting on for say , EC2 : you are only ever going to get 5 minute data points, even if you have a script that is pushing data every 1 minute.</w:t>
+      </w:r>
+      <w:r>
+        <w:t xml:space="preserve"> Cloud watch will actually aggregate that over 5 minutes.</w:t>
       </w:r>
       <w:r>
         <w:br/>
@@ -436,23 +330,7 @@
           <w:szCs w:val="24"/>
         </w:rPr>
         <w:br/>
-        <w:t xml:space="preserve">This can include EC2 </w:t>
-      </w:r>
-      <w:proofErr w:type="spellStart"/>
-      <w:r>
-        <w:rPr>
-          <w:sz w:val="24"/>
-          <w:szCs w:val="24"/>
-        </w:rPr>
-        <w:t>cpu</w:t>
-      </w:r>
-      <w:proofErr w:type="spellEnd"/>
-      <w:r>
-        <w:rPr>
-          <w:sz w:val="24"/>
-          <w:szCs w:val="24"/>
-        </w:rPr>
-        <w:t xml:space="preserve"> utilization, elastic load balancer latency, or even the charges on you AWS bill</w:t>
+        <w:t>This can include EC2 cpu utilization, elastic load balancer latency, or even the charges on you AWS bill</w:t>
       </w:r>
       <w:r>
         <w:rPr>
@@ -502,23 +380,7 @@
           <w:szCs w:val="24"/>
         </w:rPr>
         <w:br/>
-        <w:t xml:space="preserve">Ex : You could send yourself a </w:t>
-      </w:r>
-      <w:proofErr w:type="spellStart"/>
-      <w:r>
-        <w:rPr>
-          <w:sz w:val="24"/>
-          <w:szCs w:val="24"/>
-        </w:rPr>
-        <w:t>sns</w:t>
-      </w:r>
-      <w:proofErr w:type="spellEnd"/>
-      <w:r>
-        <w:rPr>
-          <w:sz w:val="24"/>
-          <w:szCs w:val="24"/>
-        </w:rPr>
-        <w:t xml:space="preserve"> notification when your bill reaches a certain amount. Or you could even trigger a lambda function which start deleting your infrastructure.</w:t>
+        <w:t>Ex : You could send yourself a sns notification when your bill reaches a certain amount. Or you could even trigger a lambda function which start deleting your infrastructure.</w:t>
       </w:r>
       <w:r>
         <w:rPr>
@@ -580,23 +442,13 @@
         </w:rPr>
         <w:t xml:space="preserve">8. </w:t>
       </w:r>
-      <w:proofErr w:type="gramStart"/>
       <w:r>
         <w:rPr>
           <w:sz w:val="32"/>
           <w:szCs w:val="32"/>
           <w:highlight w:val="yellow"/>
         </w:rPr>
-        <w:t>LAB :</w:t>
-      </w:r>
-      <w:proofErr w:type="gramEnd"/>
-      <w:r>
-        <w:rPr>
-          <w:sz w:val="32"/>
-          <w:szCs w:val="32"/>
-          <w:highlight w:val="yellow"/>
-        </w:rPr>
-        <w:t xml:space="preserve"> Monitor </w:t>
+        <w:t xml:space="preserve">LAB : Monitor </w:t>
       </w:r>
       <w:r>
         <w:rPr>
@@ -844,39 +696,7 @@
           <w:sz w:val="24"/>
           <w:szCs w:val="24"/>
         </w:rPr>
-        <w:t xml:space="preserve">Amazon </w:t>
-      </w:r>
-      <w:proofErr w:type="spellStart"/>
-      <w:r>
-        <w:rPr>
-          <w:sz w:val="24"/>
-          <w:szCs w:val="24"/>
-        </w:rPr>
-        <w:t>linux</w:t>
-      </w:r>
-      <w:proofErr w:type="spellEnd"/>
-      <w:r>
-        <w:rPr>
-          <w:sz w:val="24"/>
-          <w:szCs w:val="24"/>
-        </w:rPr>
-        <w:t xml:space="preserve"> 2 </w:t>
-      </w:r>
-      <w:proofErr w:type="spellStart"/>
-      <w:r>
-        <w:rPr>
-          <w:sz w:val="24"/>
-          <w:szCs w:val="24"/>
-        </w:rPr>
-        <w:t>ami</w:t>
-      </w:r>
-      <w:proofErr w:type="spellEnd"/>
-      <w:r>
-        <w:rPr>
-          <w:sz w:val="24"/>
-          <w:szCs w:val="24"/>
-        </w:rPr>
-        <w:t xml:space="preserve"> </w:t>
+        <w:t xml:space="preserve">Amazon linux 2 ami </w:t>
       </w:r>
       <w:r>
         <w:rPr>
@@ -1075,22 +895,13 @@
           <w:szCs w:val="24"/>
         </w:rPr>
       </w:pPr>
-      <w:proofErr w:type="gramStart"/>
       <w:r>
         <w:rPr>
           <w:sz w:val="24"/>
           <w:szCs w:val="24"/>
         </w:rPr>
         <w:lastRenderedPageBreak/>
-        <w:t>So</w:t>
-      </w:r>
-      <w:proofErr w:type="gramEnd"/>
-      <w:r>
-        <w:rPr>
-          <w:sz w:val="24"/>
-          <w:szCs w:val="24"/>
-        </w:rPr>
-        <w:t xml:space="preserve"> lets install httpd package and send the logs generated by httpd to cloud watch</w:t>
+        <w:t>So lets install httpd package and send the logs generated by httpd to cloud watch</w:t>
       </w:r>
       <w:r>
         <w:rPr>
@@ -1813,23 +1624,7 @@
           <w:szCs w:val="24"/>
         </w:rPr>
         <w:br/>
-        <w:t xml:space="preserve">Step 2 : run </w:t>
-      </w:r>
-      <w:proofErr w:type="spellStart"/>
-      <w:r>
-        <w:rPr>
-          <w:sz w:val="24"/>
-          <w:szCs w:val="24"/>
-        </w:rPr>
-        <w:t>aws</w:t>
-      </w:r>
-      <w:proofErr w:type="spellEnd"/>
-      <w:r>
-        <w:rPr>
-          <w:sz w:val="24"/>
-          <w:szCs w:val="24"/>
-        </w:rPr>
-        <w:t xml:space="preserve"> configure.</w:t>
+        <w:t>Step 2 : run aws configure.</w:t>
       </w:r>
       <w:r>
         <w:rPr>
@@ -2030,10 +1825,10 @@
             <v:path o:extrusionok="f" gradientshapeok="t" o:connecttype="rect"/>
             <o:lock v:ext="edit" aspectratio="t"/>
           </v:shapetype>
-          <v:shape id="_x0000_i1048" type="#_x0000_t75" style="width:55pt;height:40.5pt" o:ole="">
+          <v:shape id="_x0000_i1025" type="#_x0000_t75" style="width:55pt;height:40.5pt" o:ole="">
             <v:imagedata r:id="rId19" o:title=""/>
           </v:shape>
-          <o:OLEObject Type="Embed" ProgID="Package" ShapeID="_x0000_i1048" DrawAspect="Content" ObjectID="_1656852948" r:id="rId20"/>
+          <o:OLEObject Type="Embed" ProgID="Package" ShapeID="_x0000_i1025" DrawAspect="Content" ObjectID="_1656936615" r:id="rId20"/>
         </w:object>
       </w:r>
       <w:r>
@@ -2066,23 +1861,7 @@
           <w:szCs w:val="24"/>
         </w:rPr>
         <w:lastRenderedPageBreak/>
-        <w:t xml:space="preserve">Step </w:t>
-      </w:r>
-      <w:proofErr w:type="gramStart"/>
-      <w:r>
-        <w:rPr>
-          <w:sz w:val="24"/>
-          <w:szCs w:val="24"/>
-        </w:rPr>
-        <w:t>4 :</w:t>
-      </w:r>
-      <w:proofErr w:type="gramEnd"/>
-      <w:r>
-        <w:rPr>
-          <w:sz w:val="24"/>
-          <w:szCs w:val="24"/>
-        </w:rPr>
-        <w:t xml:space="preserve"> Watch if the metrics are reflected in the Cloud watch ‘metrics’ tab.</w:t>
+        <w:t>Step 4 : Watch if the metrics are reflected in the Cloud watch ‘metrics’ tab.</w:t>
       </w:r>
       <w:r>
         <w:rPr>
@@ -2166,39 +1945,7 @@
           <w:sz w:val="24"/>
           <w:szCs w:val="24"/>
         </w:rPr>
-        <w:t xml:space="preserve">Step </w:t>
-      </w:r>
-      <w:proofErr w:type="gramStart"/>
-      <w:r>
-        <w:rPr>
-          <w:sz w:val="24"/>
-          <w:szCs w:val="24"/>
-        </w:rPr>
-        <w:t>5 :</w:t>
-      </w:r>
-      <w:proofErr w:type="gramEnd"/>
-      <w:r>
-        <w:rPr>
-          <w:sz w:val="24"/>
-          <w:szCs w:val="24"/>
-        </w:rPr>
-        <w:t xml:space="preserve"> Lets create a </w:t>
-      </w:r>
-      <w:proofErr w:type="spellStart"/>
-      <w:r>
-        <w:rPr>
-          <w:sz w:val="24"/>
-          <w:szCs w:val="24"/>
-        </w:rPr>
-        <w:t>cron</w:t>
-      </w:r>
-      <w:proofErr w:type="spellEnd"/>
-      <w:r>
-        <w:rPr>
-          <w:sz w:val="24"/>
-          <w:szCs w:val="24"/>
-        </w:rPr>
-        <w:t xml:space="preserve"> Job.</w:t>
+        <w:t>Step 5 : Lets create a cron Job.</w:t>
       </w:r>
     </w:p>
     <w:p>
@@ -2267,36 +2014,26 @@
       <w:r>
         <w:br/>
       </w:r>
-      <w:proofErr w:type="gramStart"/>
       <w:r>
         <w:rPr>
           <w:sz w:val="32"/>
           <w:szCs w:val="32"/>
           <w:highlight w:val="yellow"/>
         </w:rPr>
-        <w:t>10 .</w:t>
-      </w:r>
-      <w:proofErr w:type="gramEnd"/>
+        <w:t>10 . START AND STOP INSTANCES USING CLOUD WATCH AND LAMB</w:t>
+      </w:r>
       <w:r>
         <w:rPr>
           <w:sz w:val="32"/>
           <w:szCs w:val="32"/>
           <w:highlight w:val="yellow"/>
         </w:rPr>
-        <w:t xml:space="preserve"> START AND STOP INSTANCES USING CLOUD WATCH AND LAMB</w:t>
+        <w:t>DA</w:t>
       </w:r>
       <w:r>
         <w:rPr>
           <w:sz w:val="32"/>
           <w:szCs w:val="32"/>
-          <w:highlight w:val="yellow"/>
-        </w:rPr>
-        <w:t>DA</w:t>
-      </w:r>
-      <w:r>
-        <w:rPr>
-          <w:sz w:val="32"/>
-          <w:szCs w:val="32"/>
         </w:rPr>
         <w:br/>
       </w:r>
@@ -2306,15 +2043,7 @@
       </w:r>
       <w:r>
         <w:br/>
-        <w:t xml:space="preserve">We can trigger that periodically at a </w:t>
-      </w:r>
-      <w:proofErr w:type="gramStart"/>
-      <w:r>
-        <w:t>particular point</w:t>
-      </w:r>
-      <w:proofErr w:type="gramEnd"/>
-      <w:r>
-        <w:t xml:space="preserve"> of time using cloud watch.</w:t>
+        <w:t>We can trigger that periodically at a particular point of time using cloud watch.</w:t>
       </w:r>
       <w:r>
         <w:br/>
@@ -2490,21 +2219,7 @@
         <w:rPr>
           <w:highlight w:val="lightGray"/>
         </w:rPr>
-        <w:t>ec2 = boto3.client('ec2</w:t>
-      </w:r>
-      <w:proofErr w:type="gramStart"/>
-      <w:r>
-        <w:rPr>
-          <w:highlight w:val="lightGray"/>
-        </w:rPr>
-        <w:t>',region</w:t>
-      </w:r>
-      <w:proofErr w:type="gramEnd"/>
-      <w:r>
-        <w:rPr>
-          <w:highlight w:val="lightGray"/>
-        </w:rPr>
-        <w:t>_name=region)</w:t>
+        <w:t>ec2 = boto3.client('ec2',region_name=region)</w:t>
       </w:r>
     </w:p>
     <w:p>
@@ -2518,37 +2233,7 @@
         <w:rPr>
           <w:highlight w:val="lightGray"/>
         </w:rPr>
-        <w:t xml:space="preserve">def </w:t>
-      </w:r>
-      <w:proofErr w:type="spellStart"/>
-      <w:r>
-        <w:rPr>
-          <w:highlight w:val="lightGray"/>
-        </w:rPr>
-        <w:t>lambda_handler</w:t>
-      </w:r>
-      <w:proofErr w:type="spellEnd"/>
-      <w:r>
-        <w:rPr>
-          <w:highlight w:val="lightGray"/>
-        </w:rPr>
-        <w:t>(</w:t>
-      </w:r>
-      <w:proofErr w:type="spellStart"/>
-      <w:proofErr w:type="gramStart"/>
-      <w:r>
-        <w:rPr>
-          <w:highlight w:val="lightGray"/>
-        </w:rPr>
-        <w:t>event,context</w:t>
-      </w:r>
-      <w:proofErr w:type="spellEnd"/>
-      <w:proofErr w:type="gramEnd"/>
-      <w:r>
-        <w:rPr>
-          <w:highlight w:val="lightGray"/>
-        </w:rPr>
-        <w:t>):</w:t>
+        <w:t>def lambda_handler(event,context):</w:t>
       </w:r>
     </w:p>
     <w:p>
@@ -2562,37 +2247,15 @@
         <w:rPr>
           <w:highlight w:val="lightGray"/>
         </w:rPr>
-        <w:t xml:space="preserve">    ec2.stop_</w:t>
-      </w:r>
-      <w:proofErr w:type="gramStart"/>
-      <w:r>
-        <w:rPr>
-          <w:highlight w:val="lightGray"/>
-        </w:rPr>
-        <w:t>instances(</w:t>
-      </w:r>
-      <w:proofErr w:type="spellStart"/>
-      <w:proofErr w:type="gramEnd"/>
-      <w:r>
-        <w:rPr>
-          <w:highlight w:val="lightGray"/>
-        </w:rPr>
-        <w:t>InstanceIds</w:t>
-      </w:r>
-      <w:proofErr w:type="spellEnd"/>
-      <w:r>
-        <w:rPr>
-          <w:highlight w:val="lightGray"/>
-        </w:rPr>
-        <w:t>=instances)</w:t>
+        <w:t xml:space="preserve">    ec2.stop_instances(InstanceIds=instances)</w:t>
       </w:r>
     </w:p>
     <w:p>
       <w:pPr>
         <w:pStyle w:val="NoSpacing"/>
         <w:rPr>
-          <w:sz w:val="32"/>
-          <w:szCs w:val="32"/>
+          <w:sz w:val="24"/>
+          <w:szCs w:val="24"/>
         </w:rPr>
       </w:pPr>
       <w:r>
@@ -3117,15 +2780,7 @@
       <w:r>
         <w:lastRenderedPageBreak/>
         <w:br/>
-        <w:t xml:space="preserve">10.6 Check for </w:t>
-      </w:r>
-      <w:proofErr w:type="spellStart"/>
-      <w:r>
-        <w:t>cloudwatch</w:t>
-      </w:r>
-      <w:proofErr w:type="spellEnd"/>
-      <w:r>
-        <w:t xml:space="preserve"> logs.</w:t>
+        <w:t>10.6 Check for cloudwatch logs.</w:t>
       </w:r>
       <w:r>
         <w:br/>
@@ -3259,18 +2914,10 @@
         <w:t>10.6</w:t>
       </w:r>
       <w:r>
-        <w:t xml:space="preserve"> We will use Cloud Watch Events to perform these operations </w:t>
-      </w:r>
-      <w:proofErr w:type="spellStart"/>
-      <w:r>
-        <w:t>periodically</w:t>
-      </w:r>
-      <w:r>
-        <w:t>,Instead</w:t>
-      </w:r>
-      <w:proofErr w:type="spellEnd"/>
-      <w:r>
-        <w:t xml:space="preserve"> of doing this manually.</w:t>
+        <w:t xml:space="preserve"> We will use Cloud Watch Events to perform these operations periodically</w:t>
+      </w:r>
+      <w:r>
+        <w:t>,Instead of doing this manually.</w:t>
       </w:r>
       <w:r>
         <w:br/>
@@ -3279,7 +2926,6 @@
       <w:r>
         <w:br/>
       </w:r>
-      <w:bookmarkStart w:id="0" w:name="_GoBack"/>
       <w:r>
         <w:rPr>
           <w:noProof/>
@@ -3333,7 +2979,322 @@
           </wp:inline>
         </w:drawing>
       </w:r>
-      <w:bookmarkEnd w:id="0"/>
+      <w:r>
+        <w:br/>
+      </w:r>
+      <w:r>
+        <w:br/>
+        <w:t>What is a cron JOB. ?</w:t>
+      </w:r>
+      <w:r>
+        <w:br/>
+      </w:r>
+      <w:r>
+        <w:rPr>
+          <w:noProof/>
+        </w:rPr>
+        <w:lastRenderedPageBreak/>
+        <w:drawing>
+          <wp:inline distT="0" distB="0" distL="0" distR="0" wp14:anchorId="3DF52016" wp14:editId="720A4AB6">
+            <wp:extent cx="5930900" cy="1784350"/>
+            <wp:effectExtent l="0" t="0" r="0" b="6350"/>
+            <wp:docPr id="2" name="Picture 2"/>
+            <wp:cNvGraphicFramePr>
+              <a:graphicFrameLocks xmlns:a="http://schemas.openxmlformats.org/drawingml/2006/main" noChangeAspect="1"/>
+            </wp:cNvGraphicFramePr>
+            <a:graphic xmlns:a="http://schemas.openxmlformats.org/drawingml/2006/main">
+              <a:graphicData uri="http://schemas.openxmlformats.org/drawingml/2006/picture">
+                <pic:pic xmlns:pic="http://schemas.openxmlformats.org/drawingml/2006/picture">
+                  <pic:nvPicPr>
+                    <pic:cNvPr id="0" name="Picture 2"/>
+                    <pic:cNvPicPr>
+                      <a:picLocks noChangeAspect="1" noChangeArrowheads="1"/>
+                    </pic:cNvPicPr>
+                  </pic:nvPicPr>
+                  <pic:blipFill>
+                    <a:blip r:embed="rId35">
+                      <a:extLst>
+                        <a:ext uri="{28A0092B-C50C-407E-A947-70E740481C1C}">
+                          <a14:useLocalDpi xmlns:a14="http://schemas.microsoft.com/office/drawing/2010/main" val="0"/>
+                        </a:ext>
+                      </a:extLst>
+                    </a:blip>
+                    <a:srcRect/>
+                    <a:stretch>
+                      <a:fillRect/>
+                    </a:stretch>
+                  </pic:blipFill>
+                  <pic:spPr bwMode="auto">
+                    <a:xfrm>
+                      <a:off x="0" y="0"/>
+                      <a:ext cx="5930900" cy="1784350"/>
+                    </a:xfrm>
+                    <a:prstGeom prst="rect">
+                      <a:avLst/>
+                    </a:prstGeom>
+                    <a:noFill/>
+                    <a:ln>
+                      <a:noFill/>
+                    </a:ln>
+                  </pic:spPr>
+                </pic:pic>
+              </a:graphicData>
+            </a:graphic>
+          </wp:inline>
+        </w:drawing>
+      </w:r>
+      <w:r>
+        <w:br/>
+      </w:r>
+      <w:r>
+        <w:br/>
+        <w:t>UTC vs IST. 4:15pm Indian time is 10:45 GMT/UTC</w:t>
+      </w:r>
+      <w:r>
+        <w:br/>
+      </w:r>
+      <w:r>
+        <w:rPr>
+          <w:noProof/>
+        </w:rPr>
+        <w:drawing>
+          <wp:inline distT="0" distB="0" distL="0" distR="0" wp14:anchorId="7FB81B04" wp14:editId="05BA4BBC">
+            <wp:extent cx="2971800" cy="2432050"/>
+            <wp:effectExtent l="0" t="0" r="0" b="6350"/>
+            <wp:docPr id="12" name="Picture 12"/>
+            <wp:cNvGraphicFramePr>
+              <a:graphicFrameLocks xmlns:a="http://schemas.openxmlformats.org/drawingml/2006/main" noChangeAspect="1"/>
+            </wp:cNvGraphicFramePr>
+            <a:graphic xmlns:a="http://schemas.openxmlformats.org/drawingml/2006/main">
+              <a:graphicData uri="http://schemas.openxmlformats.org/drawingml/2006/picture">
+                <pic:pic xmlns:pic="http://schemas.openxmlformats.org/drawingml/2006/picture">
+                  <pic:nvPicPr>
+                    <pic:cNvPr id="0" name="Picture 3"/>
+                    <pic:cNvPicPr>
+                      <a:picLocks noChangeAspect="1" noChangeArrowheads="1"/>
+                    </pic:cNvPicPr>
+                  </pic:nvPicPr>
+                  <pic:blipFill>
+                    <a:blip r:embed="rId36">
+                      <a:extLst>
+                        <a:ext uri="{28A0092B-C50C-407E-A947-70E740481C1C}">
+                          <a14:useLocalDpi xmlns:a14="http://schemas.microsoft.com/office/drawing/2010/main" val="0"/>
+                        </a:ext>
+                      </a:extLst>
+                    </a:blip>
+                    <a:srcRect/>
+                    <a:stretch>
+                      <a:fillRect/>
+                    </a:stretch>
+                  </pic:blipFill>
+                  <pic:spPr bwMode="auto">
+                    <a:xfrm>
+                      <a:off x="0" y="0"/>
+                      <a:ext cx="2971800" cy="2432050"/>
+                    </a:xfrm>
+                    <a:prstGeom prst="rect">
+                      <a:avLst/>
+                    </a:prstGeom>
+                    <a:noFill/>
+                    <a:ln>
+                      <a:noFill/>
+                    </a:ln>
+                  </pic:spPr>
+                </pic:pic>
+              </a:graphicData>
+            </a:graphic>
+          </wp:inline>
+        </w:drawing>
+      </w:r>
+      <w:r>
+        <w:br/>
+      </w:r>
+      <w:r>
+        <w:br/>
+      </w:r>
+      <w:r>
+        <w:t>Create a rule and assign a target .</w:t>
+      </w:r>
+      <w:r>
+        <w:br/>
+        <w:t>its 55 10 * *  ? * // this is unchanged. Which means at 4:25 the instance will be stopped.</w:t>
+      </w:r>
+      <w:r>
+        <w:br/>
+      </w:r>
+      <w:r>
+        <w:rPr>
+          <w:noProof/>
+        </w:rPr>
+        <w:drawing>
+          <wp:inline distT="0" distB="0" distL="0" distR="0" wp14:anchorId="1E487044" wp14:editId="6D7A75F7">
+            <wp:extent cx="5937250" cy="2825750"/>
+            <wp:effectExtent l="0" t="0" r="6350" b="0"/>
+            <wp:docPr id="16" name="Picture 16"/>
+            <wp:cNvGraphicFramePr>
+              <a:graphicFrameLocks xmlns:a="http://schemas.openxmlformats.org/drawingml/2006/main" noChangeAspect="1"/>
+            </wp:cNvGraphicFramePr>
+            <a:graphic xmlns:a="http://schemas.openxmlformats.org/drawingml/2006/main">
+              <a:graphicData uri="http://schemas.openxmlformats.org/drawingml/2006/picture">
+                <pic:pic xmlns:pic="http://schemas.openxmlformats.org/drawingml/2006/picture">
+                  <pic:nvPicPr>
+                    <pic:cNvPr id="0" name="Picture 5"/>
+                    <pic:cNvPicPr>
+                      <a:picLocks noChangeAspect="1" noChangeArrowheads="1"/>
+                    </pic:cNvPicPr>
+                  </pic:nvPicPr>
+                  <pic:blipFill>
+                    <a:blip r:embed="rId37">
+                      <a:extLst>
+                        <a:ext uri="{28A0092B-C50C-407E-A947-70E740481C1C}">
+                          <a14:useLocalDpi xmlns:a14="http://schemas.microsoft.com/office/drawing/2010/main" val="0"/>
+                        </a:ext>
+                      </a:extLst>
+                    </a:blip>
+                    <a:srcRect/>
+                    <a:stretch>
+                      <a:fillRect/>
+                    </a:stretch>
+                  </pic:blipFill>
+                  <pic:spPr bwMode="auto">
+                    <a:xfrm>
+                      <a:off x="0" y="0"/>
+                      <a:ext cx="5937250" cy="2825750"/>
+                    </a:xfrm>
+                    <a:prstGeom prst="rect">
+                      <a:avLst/>
+                    </a:prstGeom>
+                    <a:noFill/>
+                    <a:ln>
+                      <a:noFill/>
+                    </a:ln>
+                  </pic:spPr>
+                </pic:pic>
+              </a:graphicData>
+            </a:graphic>
+          </wp:inline>
+        </w:drawing>
+      </w:r>
+      <w:r>
+        <w:br/>
+      </w:r>
+      <w:r>
+        <w:br/>
+      </w:r>
+      <w:r>
+        <w:rPr>
+          <w:noProof/>
+        </w:rPr>
+        <w:lastRenderedPageBreak/>
+        <w:drawing>
+          <wp:inline distT="0" distB="0" distL="0" distR="0" wp14:anchorId="5E6D2679" wp14:editId="3A27C558">
+            <wp:extent cx="5937250" cy="1822450"/>
+            <wp:effectExtent l="0" t="0" r="6350" b="6350"/>
+            <wp:docPr id="17" name="Picture 17"/>
+            <wp:cNvGraphicFramePr>
+              <a:graphicFrameLocks xmlns:a="http://schemas.openxmlformats.org/drawingml/2006/main" noChangeAspect="1"/>
+            </wp:cNvGraphicFramePr>
+            <a:graphic xmlns:a="http://schemas.openxmlformats.org/drawingml/2006/main">
+              <a:graphicData uri="http://schemas.openxmlformats.org/drawingml/2006/picture">
+                <pic:pic xmlns:pic="http://schemas.openxmlformats.org/drawingml/2006/picture">
+                  <pic:nvPicPr>
+                    <pic:cNvPr id="0" name="Picture 6"/>
+                    <pic:cNvPicPr>
+                      <a:picLocks noChangeAspect="1" noChangeArrowheads="1"/>
+                    </pic:cNvPicPr>
+                  </pic:nvPicPr>
+                  <pic:blipFill>
+                    <a:blip r:embed="rId38">
+                      <a:extLst>
+                        <a:ext uri="{28A0092B-C50C-407E-A947-70E740481C1C}">
+                          <a14:useLocalDpi xmlns:a14="http://schemas.microsoft.com/office/drawing/2010/main" val="0"/>
+                        </a:ext>
+                      </a:extLst>
+                    </a:blip>
+                    <a:srcRect/>
+                    <a:stretch>
+                      <a:fillRect/>
+                    </a:stretch>
+                  </pic:blipFill>
+                  <pic:spPr bwMode="auto">
+                    <a:xfrm>
+                      <a:off x="0" y="0"/>
+                      <a:ext cx="5937250" cy="1822450"/>
+                    </a:xfrm>
+                    <a:prstGeom prst="rect">
+                      <a:avLst/>
+                    </a:prstGeom>
+                    <a:noFill/>
+                    <a:ln>
+                      <a:noFill/>
+                    </a:ln>
+                  </pic:spPr>
+                </pic:pic>
+              </a:graphicData>
+            </a:graphic>
+          </wp:inline>
+        </w:drawing>
+      </w:r>
+      <w:r>
+        <w:br/>
+        <w:t>what does the rule contain ?</w:t>
+      </w:r>
+      <w:r>
+        <w:br/>
+      </w:r>
+      <w:r>
+        <w:rPr>
+          <w:noProof/>
+        </w:rPr>
+        <w:drawing>
+          <wp:inline distT="0" distB="0" distL="0" distR="0" wp14:anchorId="799ADC2C" wp14:editId="16A918C3">
+            <wp:extent cx="5943600" cy="4387850"/>
+            <wp:effectExtent l="0" t="0" r="0" b="0"/>
+            <wp:docPr id="18" name="Picture 18"/>
+            <wp:cNvGraphicFramePr>
+              <a:graphicFrameLocks xmlns:a="http://schemas.openxmlformats.org/drawingml/2006/main" noChangeAspect="1"/>
+            </wp:cNvGraphicFramePr>
+            <a:graphic xmlns:a="http://schemas.openxmlformats.org/drawingml/2006/main">
+              <a:graphicData uri="http://schemas.openxmlformats.org/drawingml/2006/picture">
+                <pic:pic xmlns:pic="http://schemas.openxmlformats.org/drawingml/2006/picture">
+                  <pic:nvPicPr>
+                    <pic:cNvPr id="0" name="Picture 7"/>
+                    <pic:cNvPicPr>
+                      <a:picLocks noChangeAspect="1" noChangeArrowheads="1"/>
+                    </pic:cNvPicPr>
+                  </pic:nvPicPr>
+                  <pic:blipFill>
+                    <a:blip r:embed="rId39">
+                      <a:extLst>
+                        <a:ext uri="{28A0092B-C50C-407E-A947-70E740481C1C}">
+                          <a14:useLocalDpi xmlns:a14="http://schemas.microsoft.com/office/drawing/2010/main" val="0"/>
+                        </a:ext>
+                      </a:extLst>
+                    </a:blip>
+                    <a:srcRect/>
+                    <a:stretch>
+                      <a:fillRect/>
+                    </a:stretch>
+                  </pic:blipFill>
+                  <pic:spPr bwMode="auto">
+                    <a:xfrm>
+                      <a:off x="0" y="0"/>
+                      <a:ext cx="5943600" cy="4387850"/>
+                    </a:xfrm>
+                    <a:prstGeom prst="rect">
+                      <a:avLst/>
+                    </a:prstGeom>
+                    <a:noFill/>
+                    <a:ln>
+                      <a:noFill/>
+                    </a:ln>
+                  </pic:spPr>
+                </pic:pic>
+              </a:graphicData>
+            </a:graphic>
+          </wp:inline>
+        </w:drawing>
+      </w:r>
       <w:r>
         <w:br/>
       </w:r>
@@ -3343,15 +3304,2113 @@
           <w:szCs w:val="32"/>
         </w:rPr>
         <w:br/>
-      </w:r>
-      <w:r>
-        <w:br/>
-      </w:r>
-      <w:r>
-        <w:br/>
-      </w:r>
-      <w:r>
+        <w:t>As time ticks the instance will be stopped.</w:t>
+      </w:r>
+      <w:r>
+        <w:rPr>
+          <w:sz w:val="32"/>
+          <w:szCs w:val="32"/>
+        </w:rPr>
+        <w:br/>
+      </w:r>
+      <w:r>
+        <w:rPr>
+          <w:noProof/>
+          <w:sz w:val="32"/>
+          <w:szCs w:val="32"/>
+        </w:rPr>
+        <w:drawing>
+          <wp:inline distT="0" distB="0" distL="0" distR="0" wp14:anchorId="2899225B" wp14:editId="52DBB962">
+            <wp:extent cx="5943600" cy="787400"/>
+            <wp:effectExtent l="0" t="0" r="0" b="0"/>
+            <wp:docPr id="19" name="Picture 19"/>
+            <wp:cNvGraphicFramePr>
+              <a:graphicFrameLocks xmlns:a="http://schemas.openxmlformats.org/drawingml/2006/main" noChangeAspect="1"/>
+            </wp:cNvGraphicFramePr>
+            <a:graphic xmlns:a="http://schemas.openxmlformats.org/drawingml/2006/main">
+              <a:graphicData uri="http://schemas.openxmlformats.org/drawingml/2006/picture">
+                <pic:pic xmlns:pic="http://schemas.openxmlformats.org/drawingml/2006/picture">
+                  <pic:nvPicPr>
+                    <pic:cNvPr id="0" name="Picture 8"/>
+                    <pic:cNvPicPr>
+                      <a:picLocks noChangeAspect="1" noChangeArrowheads="1"/>
+                    </pic:cNvPicPr>
+                  </pic:nvPicPr>
+                  <pic:blipFill>
+                    <a:blip r:embed="rId40">
+                      <a:extLst>
+                        <a:ext uri="{28A0092B-C50C-407E-A947-70E740481C1C}">
+                          <a14:useLocalDpi xmlns:a14="http://schemas.microsoft.com/office/drawing/2010/main" val="0"/>
+                        </a:ext>
+                      </a:extLst>
+                    </a:blip>
+                    <a:srcRect/>
+                    <a:stretch>
+                      <a:fillRect/>
+                    </a:stretch>
+                  </pic:blipFill>
+                  <pic:spPr bwMode="auto">
+                    <a:xfrm>
+                      <a:off x="0" y="0"/>
+                      <a:ext cx="5943600" cy="787400"/>
+                    </a:xfrm>
+                    <a:prstGeom prst="rect">
+                      <a:avLst/>
+                    </a:prstGeom>
+                    <a:noFill/>
+                    <a:ln>
+                      <a:noFill/>
+                    </a:ln>
+                  </pic:spPr>
+                </pic:pic>
+              </a:graphicData>
+            </a:graphic>
+          </wp:inline>
+        </w:drawing>
+      </w:r>
+      <w:r>
+        <w:rPr>
+          <w:sz w:val="32"/>
+          <w:szCs w:val="32"/>
+        </w:rPr>
+        <w:br/>
+      </w:r>
+      <w:r>
+        <w:rPr>
+          <w:sz w:val="32"/>
+          <w:szCs w:val="32"/>
+        </w:rPr>
+        <w:br/>
+      </w:r>
+      <w:r>
+        <w:rPr>
+          <w:noProof/>
+          <w:sz w:val="32"/>
+          <w:szCs w:val="32"/>
+        </w:rPr>
         <w:lastRenderedPageBreak/>
+        <w:drawing>
+          <wp:inline distT="0" distB="0" distL="0" distR="0" wp14:anchorId="06D9D24C" wp14:editId="4F275FA1">
+            <wp:extent cx="6416817" cy="2152650"/>
+            <wp:effectExtent l="0" t="0" r="3175" b="0"/>
+            <wp:docPr id="20" name="Picture 20"/>
+            <wp:cNvGraphicFramePr>
+              <a:graphicFrameLocks xmlns:a="http://schemas.openxmlformats.org/drawingml/2006/main" noChangeAspect="1"/>
+            </wp:cNvGraphicFramePr>
+            <a:graphic xmlns:a="http://schemas.openxmlformats.org/drawingml/2006/main">
+              <a:graphicData uri="http://schemas.openxmlformats.org/drawingml/2006/picture">
+                <pic:pic xmlns:pic="http://schemas.openxmlformats.org/drawingml/2006/picture">
+                  <pic:nvPicPr>
+                    <pic:cNvPr id="0" name="Picture 9"/>
+                    <pic:cNvPicPr>
+                      <a:picLocks noChangeAspect="1" noChangeArrowheads="1"/>
+                    </pic:cNvPicPr>
+                  </pic:nvPicPr>
+                  <pic:blipFill>
+                    <a:blip r:embed="rId41">
+                      <a:extLst>
+                        <a:ext uri="{28A0092B-C50C-407E-A947-70E740481C1C}">
+                          <a14:useLocalDpi xmlns:a14="http://schemas.microsoft.com/office/drawing/2010/main" val="0"/>
+                        </a:ext>
+                      </a:extLst>
+                    </a:blip>
+                    <a:srcRect/>
+                    <a:stretch>
+                      <a:fillRect/>
+                    </a:stretch>
+                  </pic:blipFill>
+                  <pic:spPr bwMode="auto">
+                    <a:xfrm>
+                      <a:off x="0" y="0"/>
+                      <a:ext cx="6418762" cy="2153303"/>
+                    </a:xfrm>
+                    <a:prstGeom prst="rect">
+                      <a:avLst/>
+                    </a:prstGeom>
+                    <a:noFill/>
+                    <a:ln>
+                      <a:noFill/>
+                    </a:ln>
+                  </pic:spPr>
+                </pic:pic>
+              </a:graphicData>
+            </a:graphic>
+          </wp:inline>
+        </w:drawing>
+      </w:r>
+      <w:r>
+        <w:rPr>
+          <w:sz w:val="32"/>
+          <w:szCs w:val="32"/>
+        </w:rPr>
+        <w:br/>
+      </w:r>
+      <w:r>
+        <w:rPr>
+          <w:sz w:val="32"/>
+          <w:szCs w:val="32"/>
+        </w:rPr>
+        <w:br/>
+      </w:r>
+      <w:r>
+        <w:rPr>
+          <w:noProof/>
+          <w:sz w:val="32"/>
+          <w:szCs w:val="32"/>
+        </w:rPr>
+        <w:drawing>
+          <wp:inline distT="0" distB="0" distL="0" distR="0" wp14:anchorId="362B6C06" wp14:editId="40FDB00E">
+            <wp:extent cx="6416675" cy="2351409"/>
+            <wp:effectExtent l="0" t="0" r="3175" b="0"/>
+            <wp:docPr id="28" name="Picture 28"/>
+            <wp:cNvGraphicFramePr>
+              <a:graphicFrameLocks xmlns:a="http://schemas.openxmlformats.org/drawingml/2006/main" noChangeAspect="1"/>
+            </wp:cNvGraphicFramePr>
+            <a:graphic xmlns:a="http://schemas.openxmlformats.org/drawingml/2006/main">
+              <a:graphicData uri="http://schemas.openxmlformats.org/drawingml/2006/picture">
+                <pic:pic xmlns:pic="http://schemas.openxmlformats.org/drawingml/2006/picture">
+                  <pic:nvPicPr>
+                    <pic:cNvPr id="0" name="Picture 10"/>
+                    <pic:cNvPicPr>
+                      <a:picLocks noChangeAspect="1" noChangeArrowheads="1"/>
+                    </pic:cNvPicPr>
+                  </pic:nvPicPr>
+                  <pic:blipFill>
+                    <a:blip r:embed="rId42">
+                      <a:extLst>
+                        <a:ext uri="{28A0092B-C50C-407E-A947-70E740481C1C}">
+                          <a14:useLocalDpi xmlns:a14="http://schemas.microsoft.com/office/drawing/2010/main" val="0"/>
+                        </a:ext>
+                      </a:extLst>
+                    </a:blip>
+                    <a:srcRect/>
+                    <a:stretch>
+                      <a:fillRect/>
+                    </a:stretch>
+                  </pic:blipFill>
+                  <pic:spPr bwMode="auto">
+                    <a:xfrm>
+                      <a:off x="0" y="0"/>
+                      <a:ext cx="6423822" cy="2354028"/>
+                    </a:xfrm>
+                    <a:prstGeom prst="rect">
+                      <a:avLst/>
+                    </a:prstGeom>
+                    <a:noFill/>
+                    <a:ln>
+                      <a:noFill/>
+                    </a:ln>
+                  </pic:spPr>
+                </pic:pic>
+              </a:graphicData>
+            </a:graphic>
+          </wp:inline>
+        </w:drawing>
+      </w:r>
+      <w:r>
+        <w:rPr>
+          <w:sz w:val="32"/>
+          <w:szCs w:val="32"/>
+        </w:rPr>
+        <w:br/>
+      </w:r>
+      <w:r>
+        <w:br/>
+      </w:r>
+      <w:r>
+        <w:br/>
+      </w:r>
+      <w:r>
+        <w:br/>
+      </w:r>
+      <w:r>
+        <w:rPr>
+          <w:sz w:val="32"/>
+          <w:szCs w:val="32"/>
+          <w:highlight w:val="yellow"/>
+        </w:rPr>
+        <w:t>11. LAB Cloud Watch ALARMS</w:t>
+      </w:r>
+      <w:r>
+        <w:rPr>
+          <w:sz w:val="32"/>
+          <w:szCs w:val="32"/>
+        </w:rPr>
+        <w:br/>
+      </w:r>
+      <w:r>
+        <w:rPr>
+          <w:sz w:val="32"/>
+          <w:szCs w:val="32"/>
+        </w:rPr>
+        <w:br/>
+      </w:r>
+      <w:r>
+        <w:rPr>
+          <w:sz w:val="24"/>
+          <w:szCs w:val="24"/>
+        </w:rPr>
+        <w:t>Alarms trigger an action when the metric you monitor rises or falls beyond a limit configured.</w:t>
+      </w:r>
+      <w:r>
+        <w:rPr>
+          <w:sz w:val="24"/>
+          <w:szCs w:val="24"/>
+        </w:rPr>
+        <w:br/>
+      </w:r>
+      <w:r>
+        <w:rPr>
+          <w:sz w:val="24"/>
+          <w:szCs w:val="24"/>
+        </w:rPr>
+        <w:br/>
+        <w:t xml:space="preserve">11.1 </w:t>
+      </w:r>
+      <w:r>
+        <w:rPr>
+          <w:sz w:val="24"/>
+          <w:szCs w:val="24"/>
+        </w:rPr>
+        <w:br/>
+        <w:t xml:space="preserve">Create an EC2 instance </w:t>
+      </w:r>
+      <w:r>
+        <w:rPr>
+          <w:sz w:val="24"/>
+          <w:szCs w:val="24"/>
+        </w:rPr>
+        <w:t>with a role who has an ‘cloudwatchadmin’ policy attached.</w:t>
+      </w:r>
+      <w:r>
+        <w:rPr>
+          <w:sz w:val="24"/>
+          <w:szCs w:val="24"/>
+        </w:rPr>
+        <w:br/>
+      </w:r>
+      <w:r>
+        <w:rPr>
+          <w:noProof/>
+          <w:sz w:val="32"/>
+          <w:szCs w:val="32"/>
+        </w:rPr>
+        <w:drawing>
+          <wp:inline distT="0" distB="0" distL="0" distR="0" wp14:anchorId="4893EDD1" wp14:editId="6376E867">
+            <wp:extent cx="5492750" cy="381000"/>
+            <wp:effectExtent l="0" t="0" r="0" b="0"/>
+            <wp:docPr id="14" name="Picture 14"/>
+            <wp:cNvGraphicFramePr>
+              <a:graphicFrameLocks xmlns:a="http://schemas.openxmlformats.org/drawingml/2006/main" noChangeAspect="1"/>
+            </wp:cNvGraphicFramePr>
+            <a:graphic xmlns:a="http://schemas.openxmlformats.org/drawingml/2006/main">
+              <a:graphicData uri="http://schemas.openxmlformats.org/drawingml/2006/picture">
+                <pic:pic xmlns:pic="http://schemas.openxmlformats.org/drawingml/2006/picture">
+                  <pic:nvPicPr>
+                    <pic:cNvPr id="0" name="Picture 2"/>
+                    <pic:cNvPicPr>
+                      <a:picLocks noChangeAspect="1" noChangeArrowheads="1"/>
+                    </pic:cNvPicPr>
+                  </pic:nvPicPr>
+                  <pic:blipFill>
+                    <a:blip r:embed="rId43">
+                      <a:extLst>
+                        <a:ext uri="{28A0092B-C50C-407E-A947-70E740481C1C}">
+                          <a14:useLocalDpi xmlns:a14="http://schemas.microsoft.com/office/drawing/2010/main" val="0"/>
+                        </a:ext>
+                      </a:extLst>
+                    </a:blip>
+                    <a:srcRect/>
+                    <a:stretch>
+                      <a:fillRect/>
+                    </a:stretch>
+                  </pic:blipFill>
+                  <pic:spPr bwMode="auto">
+                    <a:xfrm>
+                      <a:off x="0" y="0"/>
+                      <a:ext cx="5492750" cy="381000"/>
+                    </a:xfrm>
+                    <a:prstGeom prst="rect">
+                      <a:avLst/>
+                    </a:prstGeom>
+                    <a:noFill/>
+                    <a:ln>
+                      <a:noFill/>
+                    </a:ln>
+                  </pic:spPr>
+                </pic:pic>
+              </a:graphicData>
+            </a:graphic>
+          </wp:inline>
+        </w:drawing>
+      </w:r>
+      <w:r>
+        <w:rPr>
+          <w:sz w:val="24"/>
+          <w:szCs w:val="24"/>
+        </w:rPr>
+        <w:br/>
+      </w:r>
+      <w:r>
+        <w:rPr>
+          <w:sz w:val="24"/>
+          <w:szCs w:val="24"/>
+        </w:rPr>
+        <w:br/>
+        <w:t>11.2</w:t>
+      </w:r>
+      <w:r>
+        <w:rPr>
+          <w:sz w:val="24"/>
+          <w:szCs w:val="24"/>
+        </w:rPr>
+        <w:br/>
+        <w:t>select metric</w:t>
+      </w:r>
+      <w:r>
+        <w:rPr>
+          <w:sz w:val="24"/>
+          <w:szCs w:val="24"/>
+        </w:rPr>
+        <w:br/>
+      </w:r>
+      <w:r>
+        <w:rPr>
+          <w:noProof/>
+          <w:sz w:val="32"/>
+          <w:szCs w:val="32"/>
+        </w:rPr>
+        <w:lastRenderedPageBreak/>
+        <w:drawing>
+          <wp:inline distT="0" distB="0" distL="0" distR="0" wp14:anchorId="1165571C" wp14:editId="60CC6BE9">
+            <wp:extent cx="5943600" cy="2159000"/>
+            <wp:effectExtent l="0" t="0" r="0" b="0"/>
+            <wp:docPr id="39" name="Picture 39"/>
+            <wp:cNvGraphicFramePr>
+              <a:graphicFrameLocks xmlns:a="http://schemas.openxmlformats.org/drawingml/2006/main" noChangeAspect="1"/>
+            </wp:cNvGraphicFramePr>
+            <a:graphic xmlns:a="http://schemas.openxmlformats.org/drawingml/2006/main">
+              <a:graphicData uri="http://schemas.openxmlformats.org/drawingml/2006/picture">
+                <pic:pic xmlns:pic="http://schemas.openxmlformats.org/drawingml/2006/picture">
+                  <pic:nvPicPr>
+                    <pic:cNvPr id="0" name="Picture 3"/>
+                    <pic:cNvPicPr>
+                      <a:picLocks noChangeAspect="1" noChangeArrowheads="1"/>
+                    </pic:cNvPicPr>
+                  </pic:nvPicPr>
+                  <pic:blipFill>
+                    <a:blip r:embed="rId44">
+                      <a:extLst>
+                        <a:ext uri="{28A0092B-C50C-407E-A947-70E740481C1C}">
+                          <a14:useLocalDpi xmlns:a14="http://schemas.microsoft.com/office/drawing/2010/main" val="0"/>
+                        </a:ext>
+                      </a:extLst>
+                    </a:blip>
+                    <a:srcRect/>
+                    <a:stretch>
+                      <a:fillRect/>
+                    </a:stretch>
+                  </pic:blipFill>
+                  <pic:spPr bwMode="auto">
+                    <a:xfrm>
+                      <a:off x="0" y="0"/>
+                      <a:ext cx="5943600" cy="2159000"/>
+                    </a:xfrm>
+                    <a:prstGeom prst="rect">
+                      <a:avLst/>
+                    </a:prstGeom>
+                    <a:noFill/>
+                    <a:ln>
+                      <a:noFill/>
+                    </a:ln>
+                  </pic:spPr>
+                </pic:pic>
+              </a:graphicData>
+            </a:graphic>
+          </wp:inline>
+        </w:drawing>
+      </w:r>
+      <w:r>
+        <w:rPr>
+          <w:sz w:val="24"/>
+          <w:szCs w:val="24"/>
+        </w:rPr>
+        <w:br/>
+      </w:r>
+      <w:r>
+        <w:rPr>
+          <w:sz w:val="24"/>
+          <w:szCs w:val="24"/>
+        </w:rPr>
+        <w:br/>
+        <w:t xml:space="preserve">11.3 </w:t>
+      </w:r>
+      <w:r>
+        <w:rPr>
+          <w:sz w:val="24"/>
+          <w:szCs w:val="24"/>
+        </w:rPr>
+        <w:br/>
+        <w:t>Available services for metrics</w:t>
+      </w:r>
+      <w:r>
+        <w:rPr>
+          <w:sz w:val="24"/>
+          <w:szCs w:val="24"/>
+        </w:rPr>
+        <w:br/>
+      </w:r>
+      <w:r>
+        <w:rPr>
+          <w:noProof/>
+          <w:sz w:val="32"/>
+          <w:szCs w:val="32"/>
+        </w:rPr>
+        <w:drawing>
+          <wp:inline distT="0" distB="0" distL="0" distR="0" wp14:anchorId="532EED14" wp14:editId="1750B47D">
+            <wp:extent cx="5937250" cy="3829050"/>
+            <wp:effectExtent l="0" t="0" r="6350" b="0"/>
+            <wp:docPr id="40" name="Picture 40"/>
+            <wp:cNvGraphicFramePr>
+              <a:graphicFrameLocks xmlns:a="http://schemas.openxmlformats.org/drawingml/2006/main" noChangeAspect="1"/>
+            </wp:cNvGraphicFramePr>
+            <a:graphic xmlns:a="http://schemas.openxmlformats.org/drawingml/2006/main">
+              <a:graphicData uri="http://schemas.openxmlformats.org/drawingml/2006/picture">
+                <pic:pic xmlns:pic="http://schemas.openxmlformats.org/drawingml/2006/picture">
+                  <pic:nvPicPr>
+                    <pic:cNvPr id="0" name="Picture 4"/>
+                    <pic:cNvPicPr>
+                      <a:picLocks noChangeAspect="1" noChangeArrowheads="1"/>
+                    </pic:cNvPicPr>
+                  </pic:nvPicPr>
+                  <pic:blipFill>
+                    <a:blip r:embed="rId45">
+                      <a:extLst>
+                        <a:ext uri="{28A0092B-C50C-407E-A947-70E740481C1C}">
+                          <a14:useLocalDpi xmlns:a14="http://schemas.microsoft.com/office/drawing/2010/main" val="0"/>
+                        </a:ext>
+                      </a:extLst>
+                    </a:blip>
+                    <a:srcRect/>
+                    <a:stretch>
+                      <a:fillRect/>
+                    </a:stretch>
+                  </pic:blipFill>
+                  <pic:spPr bwMode="auto">
+                    <a:xfrm>
+                      <a:off x="0" y="0"/>
+                      <a:ext cx="5937250" cy="3829050"/>
+                    </a:xfrm>
+                    <a:prstGeom prst="rect">
+                      <a:avLst/>
+                    </a:prstGeom>
+                    <a:noFill/>
+                    <a:ln>
+                      <a:noFill/>
+                    </a:ln>
+                  </pic:spPr>
+                </pic:pic>
+              </a:graphicData>
+            </a:graphic>
+          </wp:inline>
+        </w:drawing>
+      </w:r>
+      <w:r>
+        <w:rPr>
+          <w:sz w:val="24"/>
+          <w:szCs w:val="24"/>
+        </w:rPr>
+        <w:br/>
+      </w:r>
+      <w:r>
+        <w:rPr>
+          <w:noProof/>
+          <w:sz w:val="32"/>
+          <w:szCs w:val="32"/>
+        </w:rPr>
+        <w:lastRenderedPageBreak/>
+        <w:drawing>
+          <wp:inline distT="0" distB="0" distL="0" distR="0" wp14:anchorId="430F8D88" wp14:editId="36C1EB91">
+            <wp:extent cx="4038600" cy="2282499"/>
+            <wp:effectExtent l="0" t="0" r="0" b="3810"/>
+            <wp:docPr id="41" name="Picture 41"/>
+            <wp:cNvGraphicFramePr>
+              <a:graphicFrameLocks xmlns:a="http://schemas.openxmlformats.org/drawingml/2006/main" noChangeAspect="1"/>
+            </wp:cNvGraphicFramePr>
+            <a:graphic xmlns:a="http://schemas.openxmlformats.org/drawingml/2006/main">
+              <a:graphicData uri="http://schemas.openxmlformats.org/drawingml/2006/picture">
+                <pic:pic xmlns:pic="http://schemas.openxmlformats.org/drawingml/2006/picture">
+                  <pic:nvPicPr>
+                    <pic:cNvPr id="0" name="Picture 5"/>
+                    <pic:cNvPicPr>
+                      <a:picLocks noChangeAspect="1" noChangeArrowheads="1"/>
+                    </pic:cNvPicPr>
+                  </pic:nvPicPr>
+                  <pic:blipFill>
+                    <a:blip r:embed="rId46">
+                      <a:extLst>
+                        <a:ext uri="{28A0092B-C50C-407E-A947-70E740481C1C}">
+                          <a14:useLocalDpi xmlns:a14="http://schemas.microsoft.com/office/drawing/2010/main" val="0"/>
+                        </a:ext>
+                      </a:extLst>
+                    </a:blip>
+                    <a:srcRect/>
+                    <a:stretch>
+                      <a:fillRect/>
+                    </a:stretch>
+                  </pic:blipFill>
+                  <pic:spPr bwMode="auto">
+                    <a:xfrm>
+                      <a:off x="0" y="0"/>
+                      <a:ext cx="4048174" cy="2287910"/>
+                    </a:xfrm>
+                    <a:prstGeom prst="rect">
+                      <a:avLst/>
+                    </a:prstGeom>
+                    <a:noFill/>
+                    <a:ln>
+                      <a:noFill/>
+                    </a:ln>
+                  </pic:spPr>
+                </pic:pic>
+              </a:graphicData>
+            </a:graphic>
+          </wp:inline>
+        </w:drawing>
+      </w:r>
+      <w:r>
+        <w:rPr>
+          <w:sz w:val="24"/>
+          <w:szCs w:val="24"/>
+        </w:rPr>
+        <w:br/>
+      </w:r>
+      <w:r>
+        <w:rPr>
+          <w:sz w:val="24"/>
+          <w:szCs w:val="24"/>
+        </w:rPr>
+        <w:br/>
+      </w:r>
+      <w:r>
+        <w:rPr>
+          <w:noProof/>
+          <w:sz w:val="24"/>
+          <w:szCs w:val="24"/>
+        </w:rPr>
+        <w:drawing>
+          <wp:inline distT="0" distB="0" distL="0" distR="0" wp14:anchorId="4935B598" wp14:editId="40EE932E">
+            <wp:extent cx="5937250" cy="1670050"/>
+            <wp:effectExtent l="0" t="0" r="6350" b="6350"/>
+            <wp:docPr id="42" name="Picture 42"/>
+            <wp:cNvGraphicFramePr>
+              <a:graphicFrameLocks xmlns:a="http://schemas.openxmlformats.org/drawingml/2006/main" noChangeAspect="1"/>
+            </wp:cNvGraphicFramePr>
+            <a:graphic xmlns:a="http://schemas.openxmlformats.org/drawingml/2006/main">
+              <a:graphicData uri="http://schemas.openxmlformats.org/drawingml/2006/picture">
+                <pic:pic xmlns:pic="http://schemas.openxmlformats.org/drawingml/2006/picture">
+                  <pic:nvPicPr>
+                    <pic:cNvPr id="0" name="Picture 6"/>
+                    <pic:cNvPicPr>
+                      <a:picLocks noChangeAspect="1" noChangeArrowheads="1"/>
+                    </pic:cNvPicPr>
+                  </pic:nvPicPr>
+                  <pic:blipFill>
+                    <a:blip r:embed="rId47">
+                      <a:extLst>
+                        <a:ext uri="{28A0092B-C50C-407E-A947-70E740481C1C}">
+                          <a14:useLocalDpi xmlns:a14="http://schemas.microsoft.com/office/drawing/2010/main" val="0"/>
+                        </a:ext>
+                      </a:extLst>
+                    </a:blip>
+                    <a:srcRect/>
+                    <a:stretch>
+                      <a:fillRect/>
+                    </a:stretch>
+                  </pic:blipFill>
+                  <pic:spPr bwMode="auto">
+                    <a:xfrm>
+                      <a:off x="0" y="0"/>
+                      <a:ext cx="5937250" cy="1670050"/>
+                    </a:xfrm>
+                    <a:prstGeom prst="rect">
+                      <a:avLst/>
+                    </a:prstGeom>
+                    <a:noFill/>
+                    <a:ln>
+                      <a:noFill/>
+                    </a:ln>
+                  </pic:spPr>
+                </pic:pic>
+              </a:graphicData>
+            </a:graphic>
+          </wp:inline>
+        </w:drawing>
+      </w:r>
+      <w:r>
+        <w:rPr>
+          <w:sz w:val="24"/>
+          <w:szCs w:val="24"/>
+        </w:rPr>
+        <w:br/>
+      </w:r>
+      <w:r>
+        <w:rPr>
+          <w:sz w:val="24"/>
+          <w:szCs w:val="24"/>
+        </w:rPr>
+        <w:br/>
+      </w:r>
+      <w:r>
+        <w:rPr>
+          <w:sz w:val="24"/>
+          <w:szCs w:val="24"/>
+        </w:rPr>
+        <w:t>Configure ALARM for the above metric.</w:t>
+      </w:r>
+      <w:r>
+        <w:rPr>
+          <w:sz w:val="24"/>
+          <w:szCs w:val="24"/>
+        </w:rPr>
+        <w:br/>
+        <w:t xml:space="preserve">Part </w:t>
+      </w:r>
+      <w:r>
+        <w:rPr>
+          <w:sz w:val="24"/>
+          <w:szCs w:val="24"/>
+        </w:rPr>
+        <w:t>½</w:t>
+      </w:r>
+      <w:r>
+        <w:rPr>
+          <w:sz w:val="24"/>
+          <w:szCs w:val="24"/>
+        </w:rPr>
+        <w:br/>
+        <w:t>Note that we have configured 3 out of 5 data points for alarm.</w:t>
+      </w:r>
+      <w:r>
+        <w:rPr>
+          <w:sz w:val="24"/>
+          <w:szCs w:val="24"/>
+        </w:rPr>
+        <w:br/>
+        <w:t>Each data point will be collected per minute.</w:t>
+      </w:r>
+      <w:r>
+        <w:rPr>
+          <w:sz w:val="24"/>
+          <w:szCs w:val="24"/>
+        </w:rPr>
+        <w:br/>
+        <w:t>So the alarm will be triggered for “3 [above threshold] data points” with in 5 minutes.</w:t>
+      </w:r>
+      <w:r>
+        <w:rPr>
+          <w:sz w:val="24"/>
+          <w:szCs w:val="24"/>
+        </w:rPr>
+        <w:br/>
+      </w:r>
+      <w:r>
+        <w:rPr>
+          <w:noProof/>
+          <w:sz w:val="24"/>
+          <w:szCs w:val="24"/>
+        </w:rPr>
+        <w:lastRenderedPageBreak/>
+        <w:drawing>
+          <wp:inline distT="0" distB="0" distL="0" distR="0" wp14:anchorId="35F54D15" wp14:editId="4F43C1F1">
+            <wp:extent cx="5937250" cy="3867150"/>
+            <wp:effectExtent l="0" t="0" r="6350" b="0"/>
+            <wp:docPr id="43" name="Picture 43"/>
+            <wp:cNvGraphicFramePr>
+              <a:graphicFrameLocks xmlns:a="http://schemas.openxmlformats.org/drawingml/2006/main" noChangeAspect="1"/>
+            </wp:cNvGraphicFramePr>
+            <a:graphic xmlns:a="http://schemas.openxmlformats.org/drawingml/2006/main">
+              <a:graphicData uri="http://schemas.openxmlformats.org/drawingml/2006/picture">
+                <pic:pic xmlns:pic="http://schemas.openxmlformats.org/drawingml/2006/picture">
+                  <pic:nvPicPr>
+                    <pic:cNvPr id="0" name="Picture 7"/>
+                    <pic:cNvPicPr>
+                      <a:picLocks noChangeAspect="1" noChangeArrowheads="1"/>
+                    </pic:cNvPicPr>
+                  </pic:nvPicPr>
+                  <pic:blipFill>
+                    <a:blip r:embed="rId48">
+                      <a:extLst>
+                        <a:ext uri="{28A0092B-C50C-407E-A947-70E740481C1C}">
+                          <a14:useLocalDpi xmlns:a14="http://schemas.microsoft.com/office/drawing/2010/main" val="0"/>
+                        </a:ext>
+                      </a:extLst>
+                    </a:blip>
+                    <a:srcRect/>
+                    <a:stretch>
+                      <a:fillRect/>
+                    </a:stretch>
+                  </pic:blipFill>
+                  <pic:spPr bwMode="auto">
+                    <a:xfrm>
+                      <a:off x="0" y="0"/>
+                      <a:ext cx="5937250" cy="3867150"/>
+                    </a:xfrm>
+                    <a:prstGeom prst="rect">
+                      <a:avLst/>
+                    </a:prstGeom>
+                    <a:noFill/>
+                    <a:ln>
+                      <a:noFill/>
+                    </a:ln>
+                  </pic:spPr>
+                </pic:pic>
+              </a:graphicData>
+            </a:graphic>
+          </wp:inline>
+        </w:drawing>
+      </w:r>
+      <w:r>
+        <w:rPr>
+          <w:sz w:val="24"/>
+          <w:szCs w:val="24"/>
+        </w:rPr>
+        <w:br/>
+      </w:r>
+      <w:r>
+        <w:rPr>
+          <w:sz w:val="24"/>
+          <w:szCs w:val="24"/>
+        </w:rPr>
+        <w:br/>
+      </w:r>
+      <w:r>
+        <w:rPr>
+          <w:sz w:val="24"/>
+          <w:szCs w:val="24"/>
+        </w:rPr>
+        <w:t xml:space="preserve"> </w:t>
+      </w:r>
+      <w:r>
+        <w:rPr>
+          <w:sz w:val="24"/>
+          <w:szCs w:val="24"/>
+        </w:rPr>
+        <w:t>Part 2/2</w:t>
+      </w:r>
+      <w:r>
+        <w:rPr>
+          <w:sz w:val="24"/>
+          <w:szCs w:val="24"/>
+        </w:rPr>
+        <w:br/>
+      </w:r>
+      <w:r>
+        <w:rPr>
+          <w:noProof/>
+          <w:sz w:val="24"/>
+          <w:szCs w:val="24"/>
+        </w:rPr>
+        <w:lastRenderedPageBreak/>
+        <w:drawing>
+          <wp:inline distT="0" distB="0" distL="0" distR="0" wp14:anchorId="6F39A209" wp14:editId="35449DDE">
+            <wp:extent cx="5943600" cy="5156200"/>
+            <wp:effectExtent l="0" t="0" r="0" b="6350"/>
+            <wp:docPr id="44" name="Picture 44"/>
+            <wp:cNvGraphicFramePr>
+              <a:graphicFrameLocks xmlns:a="http://schemas.openxmlformats.org/drawingml/2006/main" noChangeAspect="1"/>
+            </wp:cNvGraphicFramePr>
+            <a:graphic xmlns:a="http://schemas.openxmlformats.org/drawingml/2006/main">
+              <a:graphicData uri="http://schemas.openxmlformats.org/drawingml/2006/picture">
+                <pic:pic xmlns:pic="http://schemas.openxmlformats.org/drawingml/2006/picture">
+                  <pic:nvPicPr>
+                    <pic:cNvPr id="0" name="Picture 8"/>
+                    <pic:cNvPicPr>
+                      <a:picLocks noChangeAspect="1" noChangeArrowheads="1"/>
+                    </pic:cNvPicPr>
+                  </pic:nvPicPr>
+                  <pic:blipFill>
+                    <a:blip r:embed="rId49">
+                      <a:extLst>
+                        <a:ext uri="{28A0092B-C50C-407E-A947-70E740481C1C}">
+                          <a14:useLocalDpi xmlns:a14="http://schemas.microsoft.com/office/drawing/2010/main" val="0"/>
+                        </a:ext>
+                      </a:extLst>
+                    </a:blip>
+                    <a:srcRect/>
+                    <a:stretch>
+                      <a:fillRect/>
+                    </a:stretch>
+                  </pic:blipFill>
+                  <pic:spPr bwMode="auto">
+                    <a:xfrm>
+                      <a:off x="0" y="0"/>
+                      <a:ext cx="5943600" cy="5156200"/>
+                    </a:xfrm>
+                    <a:prstGeom prst="rect">
+                      <a:avLst/>
+                    </a:prstGeom>
+                    <a:noFill/>
+                    <a:ln>
+                      <a:noFill/>
+                    </a:ln>
+                  </pic:spPr>
+                </pic:pic>
+              </a:graphicData>
+            </a:graphic>
+          </wp:inline>
+        </w:drawing>
+      </w:r>
+      <w:r>
+        <w:rPr>
+          <w:sz w:val="24"/>
+          <w:szCs w:val="24"/>
+        </w:rPr>
+        <w:br/>
+      </w:r>
+      <w:r>
+        <w:rPr>
+          <w:sz w:val="24"/>
+          <w:szCs w:val="24"/>
+        </w:rPr>
+        <w:br/>
+      </w:r>
+      <w:r>
+        <w:rPr>
+          <w:noProof/>
+          <w:sz w:val="24"/>
+          <w:szCs w:val="24"/>
+        </w:rPr>
+        <w:drawing>
+          <wp:inline distT="0" distB="0" distL="0" distR="0" wp14:anchorId="672BEB08" wp14:editId="4371E9A8">
+            <wp:extent cx="5943600" cy="2451100"/>
+            <wp:effectExtent l="0" t="0" r="0" b="6350"/>
+            <wp:docPr id="45" name="Picture 45"/>
+            <wp:cNvGraphicFramePr>
+              <a:graphicFrameLocks xmlns:a="http://schemas.openxmlformats.org/drawingml/2006/main" noChangeAspect="1"/>
+            </wp:cNvGraphicFramePr>
+            <a:graphic xmlns:a="http://schemas.openxmlformats.org/drawingml/2006/main">
+              <a:graphicData uri="http://schemas.openxmlformats.org/drawingml/2006/picture">
+                <pic:pic xmlns:pic="http://schemas.openxmlformats.org/drawingml/2006/picture">
+                  <pic:nvPicPr>
+                    <pic:cNvPr id="0" name="Picture 9"/>
+                    <pic:cNvPicPr>
+                      <a:picLocks noChangeAspect="1" noChangeArrowheads="1"/>
+                    </pic:cNvPicPr>
+                  </pic:nvPicPr>
+                  <pic:blipFill>
+                    <a:blip r:embed="rId50">
+                      <a:extLst>
+                        <a:ext uri="{28A0092B-C50C-407E-A947-70E740481C1C}">
+                          <a14:useLocalDpi xmlns:a14="http://schemas.microsoft.com/office/drawing/2010/main" val="0"/>
+                        </a:ext>
+                      </a:extLst>
+                    </a:blip>
+                    <a:srcRect/>
+                    <a:stretch>
+                      <a:fillRect/>
+                    </a:stretch>
+                  </pic:blipFill>
+                  <pic:spPr bwMode="auto">
+                    <a:xfrm>
+                      <a:off x="0" y="0"/>
+                      <a:ext cx="5943600" cy="2451100"/>
+                    </a:xfrm>
+                    <a:prstGeom prst="rect">
+                      <a:avLst/>
+                    </a:prstGeom>
+                    <a:noFill/>
+                    <a:ln>
+                      <a:noFill/>
+                    </a:ln>
+                  </pic:spPr>
+                </pic:pic>
+              </a:graphicData>
+            </a:graphic>
+          </wp:inline>
+        </w:drawing>
+      </w:r>
+    </w:p>
+    <w:p>
+      <w:pPr>
+        <w:pStyle w:val="NoSpacing"/>
+        <w:rPr>
+          <w:sz w:val="24"/>
+          <w:szCs w:val="24"/>
+        </w:rPr>
+      </w:pPr>
+    </w:p>
+    <w:p>
+      <w:pPr>
+        <w:pStyle w:val="NoSpacing"/>
+        <w:rPr>
+          <w:sz w:val="24"/>
+          <w:szCs w:val="24"/>
+        </w:rPr>
+      </w:pPr>
+      <w:r>
+        <w:rPr>
+          <w:sz w:val="24"/>
+          <w:szCs w:val="24"/>
+        </w:rPr>
+        <w:lastRenderedPageBreak/>
+        <w:t>Now Configure Actions.</w:t>
+      </w:r>
+      <w:r>
+        <w:rPr>
+          <w:sz w:val="24"/>
+          <w:szCs w:val="24"/>
+        </w:rPr>
+        <w:br/>
+      </w:r>
+      <w:r>
+        <w:rPr>
+          <w:noProof/>
+          <w:sz w:val="24"/>
+          <w:szCs w:val="24"/>
+        </w:rPr>
+        <w:drawing>
+          <wp:inline distT="0" distB="0" distL="0" distR="0" wp14:anchorId="08E0C12D" wp14:editId="72745F16">
+            <wp:extent cx="5937250" cy="5822950"/>
+            <wp:effectExtent l="0" t="0" r="6350" b="6350"/>
+            <wp:docPr id="46" name="Picture 46"/>
+            <wp:cNvGraphicFramePr>
+              <a:graphicFrameLocks xmlns:a="http://schemas.openxmlformats.org/drawingml/2006/main" noChangeAspect="1"/>
+            </wp:cNvGraphicFramePr>
+            <a:graphic xmlns:a="http://schemas.openxmlformats.org/drawingml/2006/main">
+              <a:graphicData uri="http://schemas.openxmlformats.org/drawingml/2006/picture">
+                <pic:pic xmlns:pic="http://schemas.openxmlformats.org/drawingml/2006/picture">
+                  <pic:nvPicPr>
+                    <pic:cNvPr id="0" name="Picture 10"/>
+                    <pic:cNvPicPr>
+                      <a:picLocks noChangeAspect="1" noChangeArrowheads="1"/>
+                    </pic:cNvPicPr>
+                  </pic:nvPicPr>
+                  <pic:blipFill>
+                    <a:blip r:embed="rId51">
+                      <a:extLst>
+                        <a:ext uri="{28A0092B-C50C-407E-A947-70E740481C1C}">
+                          <a14:useLocalDpi xmlns:a14="http://schemas.microsoft.com/office/drawing/2010/main" val="0"/>
+                        </a:ext>
+                      </a:extLst>
+                    </a:blip>
+                    <a:srcRect/>
+                    <a:stretch>
+                      <a:fillRect/>
+                    </a:stretch>
+                  </pic:blipFill>
+                  <pic:spPr bwMode="auto">
+                    <a:xfrm>
+                      <a:off x="0" y="0"/>
+                      <a:ext cx="5937250" cy="5822950"/>
+                    </a:xfrm>
+                    <a:prstGeom prst="rect">
+                      <a:avLst/>
+                    </a:prstGeom>
+                    <a:noFill/>
+                    <a:ln>
+                      <a:noFill/>
+                    </a:ln>
+                  </pic:spPr>
+                </pic:pic>
+              </a:graphicData>
+            </a:graphic>
+          </wp:inline>
+        </w:drawing>
+      </w:r>
+      <w:r>
+        <w:rPr>
+          <w:sz w:val="24"/>
+          <w:szCs w:val="24"/>
+        </w:rPr>
+        <w:br/>
+      </w:r>
+      <w:r>
+        <w:rPr>
+          <w:sz w:val="24"/>
+          <w:szCs w:val="24"/>
+        </w:rPr>
+        <w:br/>
+      </w:r>
+      <w:r>
+        <w:rPr>
+          <w:sz w:val="24"/>
+          <w:szCs w:val="24"/>
+        </w:rPr>
+        <w:lastRenderedPageBreak/>
+        <w:t>CREATE AN SNS TOPIC AND ADD AN EMAIL SUBSCRIPTION TO THAT SNS TOPIC.</w:t>
+      </w:r>
+      <w:r>
+        <w:rPr>
+          <w:sz w:val="24"/>
+          <w:szCs w:val="24"/>
+        </w:rPr>
+        <w:br/>
+      </w:r>
+      <w:r>
+        <w:rPr>
+          <w:noProof/>
+          <w:sz w:val="24"/>
+          <w:szCs w:val="24"/>
+        </w:rPr>
+        <w:drawing>
+          <wp:inline distT="0" distB="0" distL="0" distR="0" wp14:anchorId="650479E8" wp14:editId="4DC1DE14">
+            <wp:extent cx="5937250" cy="2635250"/>
+            <wp:effectExtent l="0" t="0" r="6350" b="0"/>
+            <wp:docPr id="49" name="Picture 49"/>
+            <wp:cNvGraphicFramePr>
+              <a:graphicFrameLocks xmlns:a="http://schemas.openxmlformats.org/drawingml/2006/main" noChangeAspect="1"/>
+            </wp:cNvGraphicFramePr>
+            <a:graphic xmlns:a="http://schemas.openxmlformats.org/drawingml/2006/main">
+              <a:graphicData uri="http://schemas.openxmlformats.org/drawingml/2006/picture">
+                <pic:pic xmlns:pic="http://schemas.openxmlformats.org/drawingml/2006/picture">
+                  <pic:nvPicPr>
+                    <pic:cNvPr id="0" name="Picture 13"/>
+                    <pic:cNvPicPr>
+                      <a:picLocks noChangeAspect="1" noChangeArrowheads="1"/>
+                    </pic:cNvPicPr>
+                  </pic:nvPicPr>
+                  <pic:blipFill>
+                    <a:blip r:embed="rId52">
+                      <a:extLst>
+                        <a:ext uri="{28A0092B-C50C-407E-A947-70E740481C1C}">
+                          <a14:useLocalDpi xmlns:a14="http://schemas.microsoft.com/office/drawing/2010/main" val="0"/>
+                        </a:ext>
+                      </a:extLst>
+                    </a:blip>
+                    <a:srcRect/>
+                    <a:stretch>
+                      <a:fillRect/>
+                    </a:stretch>
+                  </pic:blipFill>
+                  <pic:spPr bwMode="auto">
+                    <a:xfrm>
+                      <a:off x="0" y="0"/>
+                      <a:ext cx="5937250" cy="2635250"/>
+                    </a:xfrm>
+                    <a:prstGeom prst="rect">
+                      <a:avLst/>
+                    </a:prstGeom>
+                    <a:noFill/>
+                    <a:ln>
+                      <a:noFill/>
+                    </a:ln>
+                  </pic:spPr>
+                </pic:pic>
+              </a:graphicData>
+            </a:graphic>
+          </wp:inline>
+        </w:drawing>
+      </w:r>
+    </w:p>
+    <w:p>
+      <w:pPr>
+        <w:pStyle w:val="NoSpacing"/>
+        <w:rPr>
+          <w:sz w:val="24"/>
+          <w:szCs w:val="24"/>
+        </w:rPr>
+      </w:pPr>
+      <w:r>
+        <w:rPr>
+          <w:sz w:val="24"/>
+          <w:szCs w:val="24"/>
+        </w:rPr>
+        <w:br/>
+        <w:t>Use the created SNS topic here.</w:t>
+      </w:r>
+      <w:r>
+        <w:rPr>
+          <w:sz w:val="24"/>
+          <w:szCs w:val="24"/>
+        </w:rPr>
+        <w:br/>
+      </w:r>
+      <w:r>
+        <w:rPr>
+          <w:noProof/>
+          <w:sz w:val="24"/>
+          <w:szCs w:val="24"/>
+        </w:rPr>
+        <w:drawing>
+          <wp:inline distT="0" distB="0" distL="0" distR="0" wp14:anchorId="17A3A19F" wp14:editId="15A2878C">
+            <wp:extent cx="5943600" cy="3054350"/>
+            <wp:effectExtent l="0" t="0" r="0" b="0"/>
+            <wp:docPr id="48" name="Picture 48"/>
+            <wp:cNvGraphicFramePr>
+              <a:graphicFrameLocks xmlns:a="http://schemas.openxmlformats.org/drawingml/2006/main" noChangeAspect="1"/>
+            </wp:cNvGraphicFramePr>
+            <a:graphic xmlns:a="http://schemas.openxmlformats.org/drawingml/2006/main">
+              <a:graphicData uri="http://schemas.openxmlformats.org/drawingml/2006/picture">
+                <pic:pic xmlns:pic="http://schemas.openxmlformats.org/drawingml/2006/picture">
+                  <pic:nvPicPr>
+                    <pic:cNvPr id="0" name="Picture 12"/>
+                    <pic:cNvPicPr>
+                      <a:picLocks noChangeAspect="1" noChangeArrowheads="1"/>
+                    </pic:cNvPicPr>
+                  </pic:nvPicPr>
+                  <pic:blipFill>
+                    <a:blip r:embed="rId53">
+                      <a:extLst>
+                        <a:ext uri="{28A0092B-C50C-407E-A947-70E740481C1C}">
+                          <a14:useLocalDpi xmlns:a14="http://schemas.microsoft.com/office/drawing/2010/main" val="0"/>
+                        </a:ext>
+                      </a:extLst>
+                    </a:blip>
+                    <a:srcRect/>
+                    <a:stretch>
+                      <a:fillRect/>
+                    </a:stretch>
+                  </pic:blipFill>
+                  <pic:spPr bwMode="auto">
+                    <a:xfrm>
+                      <a:off x="0" y="0"/>
+                      <a:ext cx="5943600" cy="3054350"/>
+                    </a:xfrm>
+                    <a:prstGeom prst="rect">
+                      <a:avLst/>
+                    </a:prstGeom>
+                    <a:noFill/>
+                    <a:ln>
+                      <a:noFill/>
+                    </a:ln>
+                  </pic:spPr>
+                </pic:pic>
+              </a:graphicData>
+            </a:graphic>
+          </wp:inline>
+        </w:drawing>
+      </w:r>
+      <w:r>
+        <w:rPr>
+          <w:sz w:val="24"/>
+          <w:szCs w:val="24"/>
+        </w:rPr>
+        <w:br/>
+      </w:r>
+      <w:r>
+        <w:rPr>
+          <w:sz w:val="24"/>
+          <w:szCs w:val="24"/>
+        </w:rPr>
+        <w:br/>
+      </w:r>
+      <w:r>
+        <w:rPr>
+          <w:sz w:val="24"/>
+          <w:szCs w:val="24"/>
+        </w:rPr>
+        <w:t>Give the ALARM a name.</w:t>
+      </w:r>
+      <w:r>
+        <w:rPr>
+          <w:sz w:val="24"/>
+          <w:szCs w:val="24"/>
+        </w:rPr>
+        <w:br/>
+      </w:r>
+      <w:r>
+        <w:rPr>
+          <w:noProof/>
+          <w:sz w:val="24"/>
+          <w:szCs w:val="24"/>
+        </w:rPr>
+        <w:lastRenderedPageBreak/>
+        <w:drawing>
+          <wp:inline distT="0" distB="0" distL="0" distR="0" wp14:anchorId="65FBC58D" wp14:editId="64ABC045">
+            <wp:extent cx="3524250" cy="1793780"/>
+            <wp:effectExtent l="0" t="0" r="0" b="0"/>
+            <wp:docPr id="50" name="Picture 50"/>
+            <wp:cNvGraphicFramePr>
+              <a:graphicFrameLocks xmlns:a="http://schemas.openxmlformats.org/drawingml/2006/main" noChangeAspect="1"/>
+            </wp:cNvGraphicFramePr>
+            <a:graphic xmlns:a="http://schemas.openxmlformats.org/drawingml/2006/main">
+              <a:graphicData uri="http://schemas.openxmlformats.org/drawingml/2006/picture">
+                <pic:pic xmlns:pic="http://schemas.openxmlformats.org/drawingml/2006/picture">
+                  <pic:nvPicPr>
+                    <pic:cNvPr id="0" name="Picture 14"/>
+                    <pic:cNvPicPr>
+                      <a:picLocks noChangeAspect="1" noChangeArrowheads="1"/>
+                    </pic:cNvPicPr>
+                  </pic:nvPicPr>
+                  <pic:blipFill>
+                    <a:blip r:embed="rId54">
+                      <a:extLst>
+                        <a:ext uri="{28A0092B-C50C-407E-A947-70E740481C1C}">
+                          <a14:useLocalDpi xmlns:a14="http://schemas.microsoft.com/office/drawing/2010/main" val="0"/>
+                        </a:ext>
+                      </a:extLst>
+                    </a:blip>
+                    <a:srcRect/>
+                    <a:stretch>
+                      <a:fillRect/>
+                    </a:stretch>
+                  </pic:blipFill>
+                  <pic:spPr bwMode="auto">
+                    <a:xfrm>
+                      <a:off x="0" y="0"/>
+                      <a:ext cx="3532933" cy="1798200"/>
+                    </a:xfrm>
+                    <a:prstGeom prst="rect">
+                      <a:avLst/>
+                    </a:prstGeom>
+                    <a:noFill/>
+                    <a:ln>
+                      <a:noFill/>
+                    </a:ln>
+                  </pic:spPr>
+                </pic:pic>
+              </a:graphicData>
+            </a:graphic>
+          </wp:inline>
+        </w:drawing>
+      </w:r>
+      <w:r>
+        <w:rPr>
+          <w:sz w:val="24"/>
+          <w:szCs w:val="24"/>
+        </w:rPr>
+        <w:br/>
+      </w:r>
+      <w:r>
+        <w:rPr>
+          <w:sz w:val="24"/>
+          <w:szCs w:val="24"/>
+        </w:rPr>
+        <w:br/>
+        <w:t>LOGIN IN TO THE INSTANCE AND see the top command output.</w:t>
+      </w:r>
+      <w:r>
+        <w:rPr>
+          <w:sz w:val="24"/>
+          <w:szCs w:val="24"/>
+        </w:rPr>
+        <w:br/>
+      </w:r>
+      <w:r>
+        <w:rPr>
+          <w:sz w:val="24"/>
+          <w:szCs w:val="24"/>
+        </w:rPr>
+        <w:br/>
+      </w:r>
+      <w:r>
+        <w:rPr>
+          <w:noProof/>
+          <w:sz w:val="24"/>
+          <w:szCs w:val="24"/>
+        </w:rPr>
+        <w:drawing>
+          <wp:inline distT="0" distB="0" distL="0" distR="0" wp14:anchorId="378DB95F" wp14:editId="20F1876D">
+            <wp:extent cx="5937250" cy="1847850"/>
+            <wp:effectExtent l="0" t="0" r="6350" b="0"/>
+            <wp:docPr id="51" name="Picture 51"/>
+            <wp:cNvGraphicFramePr>
+              <a:graphicFrameLocks xmlns:a="http://schemas.openxmlformats.org/drawingml/2006/main" noChangeAspect="1"/>
+            </wp:cNvGraphicFramePr>
+            <a:graphic xmlns:a="http://schemas.openxmlformats.org/drawingml/2006/main">
+              <a:graphicData uri="http://schemas.openxmlformats.org/drawingml/2006/picture">
+                <pic:pic xmlns:pic="http://schemas.openxmlformats.org/drawingml/2006/picture">
+                  <pic:nvPicPr>
+                    <pic:cNvPr id="0" name="Picture 15"/>
+                    <pic:cNvPicPr>
+                      <a:picLocks noChangeAspect="1" noChangeArrowheads="1"/>
+                    </pic:cNvPicPr>
+                  </pic:nvPicPr>
+                  <pic:blipFill>
+                    <a:blip r:embed="rId55">
+                      <a:extLst>
+                        <a:ext uri="{28A0092B-C50C-407E-A947-70E740481C1C}">
+                          <a14:useLocalDpi xmlns:a14="http://schemas.microsoft.com/office/drawing/2010/main" val="0"/>
+                        </a:ext>
+                      </a:extLst>
+                    </a:blip>
+                    <a:srcRect/>
+                    <a:stretch>
+                      <a:fillRect/>
+                    </a:stretch>
+                  </pic:blipFill>
+                  <pic:spPr bwMode="auto">
+                    <a:xfrm>
+                      <a:off x="0" y="0"/>
+                      <a:ext cx="5937250" cy="1847850"/>
+                    </a:xfrm>
+                    <a:prstGeom prst="rect">
+                      <a:avLst/>
+                    </a:prstGeom>
+                    <a:noFill/>
+                    <a:ln>
+                      <a:noFill/>
+                    </a:ln>
+                  </pic:spPr>
+                </pic:pic>
+              </a:graphicData>
+            </a:graphic>
+          </wp:inline>
+        </w:drawing>
+      </w:r>
+      <w:r>
+        <w:rPr>
+          <w:sz w:val="24"/>
+          <w:szCs w:val="24"/>
+        </w:rPr>
+        <w:br/>
+      </w:r>
+      <w:r>
+        <w:rPr>
+          <w:sz w:val="24"/>
+          <w:szCs w:val="24"/>
+        </w:rPr>
+        <w:br/>
+      </w:r>
+      <w:r>
+        <w:rPr>
+          <w:noProof/>
+          <w:sz w:val="24"/>
+          <w:szCs w:val="24"/>
+        </w:rPr>
+        <w:drawing>
+          <wp:inline distT="0" distB="0" distL="0" distR="0" wp14:anchorId="0B30FCFA" wp14:editId="2484E364">
+            <wp:extent cx="5943600" cy="2552700"/>
+            <wp:effectExtent l="0" t="0" r="0" b="0"/>
+            <wp:docPr id="52" name="Picture 52"/>
+            <wp:cNvGraphicFramePr>
+              <a:graphicFrameLocks xmlns:a="http://schemas.openxmlformats.org/drawingml/2006/main" noChangeAspect="1"/>
+            </wp:cNvGraphicFramePr>
+            <a:graphic xmlns:a="http://schemas.openxmlformats.org/drawingml/2006/main">
+              <a:graphicData uri="http://schemas.openxmlformats.org/drawingml/2006/picture">
+                <pic:pic xmlns:pic="http://schemas.openxmlformats.org/drawingml/2006/picture">
+                  <pic:nvPicPr>
+                    <pic:cNvPr id="0" name="Picture 16"/>
+                    <pic:cNvPicPr>
+                      <a:picLocks noChangeAspect="1" noChangeArrowheads="1"/>
+                    </pic:cNvPicPr>
+                  </pic:nvPicPr>
+                  <pic:blipFill>
+                    <a:blip r:embed="rId56">
+                      <a:extLst>
+                        <a:ext uri="{28A0092B-C50C-407E-A947-70E740481C1C}">
+                          <a14:useLocalDpi xmlns:a14="http://schemas.microsoft.com/office/drawing/2010/main" val="0"/>
+                        </a:ext>
+                      </a:extLst>
+                    </a:blip>
+                    <a:srcRect/>
+                    <a:stretch>
+                      <a:fillRect/>
+                    </a:stretch>
+                  </pic:blipFill>
+                  <pic:spPr bwMode="auto">
+                    <a:xfrm>
+                      <a:off x="0" y="0"/>
+                      <a:ext cx="5943600" cy="2552700"/>
+                    </a:xfrm>
+                    <a:prstGeom prst="rect">
+                      <a:avLst/>
+                    </a:prstGeom>
+                    <a:noFill/>
+                    <a:ln>
+                      <a:noFill/>
+                    </a:ln>
+                  </pic:spPr>
+                </pic:pic>
+              </a:graphicData>
+            </a:graphic>
+          </wp:inline>
+        </w:drawing>
+      </w:r>
+      <w:r>
+        <w:rPr>
+          <w:sz w:val="24"/>
+          <w:szCs w:val="24"/>
+        </w:rPr>
+        <w:br/>
+      </w:r>
+      <w:r>
+        <w:rPr>
+          <w:sz w:val="24"/>
+          <w:szCs w:val="24"/>
+        </w:rPr>
+        <w:br/>
+      </w:r>
+      <w:r>
+        <w:rPr>
+          <w:noProof/>
+          <w:sz w:val="24"/>
+          <w:szCs w:val="24"/>
+        </w:rPr>
+        <w:lastRenderedPageBreak/>
+        <w:drawing>
+          <wp:inline distT="0" distB="0" distL="0" distR="0" wp14:anchorId="6508EE4A" wp14:editId="07D3803F">
+            <wp:extent cx="5943600" cy="3200400"/>
+            <wp:effectExtent l="0" t="0" r="0" b="0"/>
+            <wp:docPr id="53" name="Picture 53"/>
+            <wp:cNvGraphicFramePr>
+              <a:graphicFrameLocks xmlns:a="http://schemas.openxmlformats.org/drawingml/2006/main" noChangeAspect="1"/>
+            </wp:cNvGraphicFramePr>
+            <a:graphic xmlns:a="http://schemas.openxmlformats.org/drawingml/2006/main">
+              <a:graphicData uri="http://schemas.openxmlformats.org/drawingml/2006/picture">
+                <pic:pic xmlns:pic="http://schemas.openxmlformats.org/drawingml/2006/picture">
+                  <pic:nvPicPr>
+                    <pic:cNvPr id="0" name="Picture 17"/>
+                    <pic:cNvPicPr>
+                      <a:picLocks noChangeAspect="1" noChangeArrowheads="1"/>
+                    </pic:cNvPicPr>
+                  </pic:nvPicPr>
+                  <pic:blipFill>
+                    <a:blip r:embed="rId57">
+                      <a:extLst>
+                        <a:ext uri="{28A0092B-C50C-407E-A947-70E740481C1C}">
+                          <a14:useLocalDpi xmlns:a14="http://schemas.microsoft.com/office/drawing/2010/main" val="0"/>
+                        </a:ext>
+                      </a:extLst>
+                    </a:blip>
+                    <a:srcRect/>
+                    <a:stretch>
+                      <a:fillRect/>
+                    </a:stretch>
+                  </pic:blipFill>
+                  <pic:spPr bwMode="auto">
+                    <a:xfrm>
+                      <a:off x="0" y="0"/>
+                      <a:ext cx="5943600" cy="3200400"/>
+                    </a:xfrm>
+                    <a:prstGeom prst="rect">
+                      <a:avLst/>
+                    </a:prstGeom>
+                    <a:noFill/>
+                    <a:ln>
+                      <a:noFill/>
+                    </a:ln>
+                  </pic:spPr>
+                </pic:pic>
+              </a:graphicData>
+            </a:graphic>
+          </wp:inline>
+        </w:drawing>
+      </w:r>
+      <w:r>
+        <w:rPr>
+          <w:sz w:val="24"/>
+          <w:szCs w:val="24"/>
+        </w:rPr>
+        <w:br/>
+      </w:r>
+      <w:r>
+        <w:rPr>
+          <w:sz w:val="24"/>
+          <w:szCs w:val="24"/>
+        </w:rPr>
+        <w:br/>
+      </w:r>
+      <w:r>
+        <w:rPr>
+          <w:noProof/>
+          <w:sz w:val="24"/>
+          <w:szCs w:val="24"/>
+        </w:rPr>
+        <w:drawing>
+          <wp:inline distT="0" distB="0" distL="0" distR="0" wp14:anchorId="72E00EB6" wp14:editId="02C7ADC7">
+            <wp:extent cx="5937250" cy="2717800"/>
+            <wp:effectExtent l="0" t="0" r="6350" b="6350"/>
+            <wp:docPr id="54" name="Picture 54"/>
+            <wp:cNvGraphicFramePr>
+              <a:graphicFrameLocks xmlns:a="http://schemas.openxmlformats.org/drawingml/2006/main" noChangeAspect="1"/>
+            </wp:cNvGraphicFramePr>
+            <a:graphic xmlns:a="http://schemas.openxmlformats.org/drawingml/2006/main">
+              <a:graphicData uri="http://schemas.openxmlformats.org/drawingml/2006/picture">
+                <pic:pic xmlns:pic="http://schemas.openxmlformats.org/drawingml/2006/picture">
+                  <pic:nvPicPr>
+                    <pic:cNvPr id="0" name="Picture 18"/>
+                    <pic:cNvPicPr>
+                      <a:picLocks noChangeAspect="1" noChangeArrowheads="1"/>
+                    </pic:cNvPicPr>
+                  </pic:nvPicPr>
+                  <pic:blipFill>
+                    <a:blip r:embed="rId58">
+                      <a:extLst>
+                        <a:ext uri="{28A0092B-C50C-407E-A947-70E740481C1C}">
+                          <a14:useLocalDpi xmlns:a14="http://schemas.microsoft.com/office/drawing/2010/main" val="0"/>
+                        </a:ext>
+                      </a:extLst>
+                    </a:blip>
+                    <a:srcRect/>
+                    <a:stretch>
+                      <a:fillRect/>
+                    </a:stretch>
+                  </pic:blipFill>
+                  <pic:spPr bwMode="auto">
+                    <a:xfrm>
+                      <a:off x="0" y="0"/>
+                      <a:ext cx="5937250" cy="2717800"/>
+                    </a:xfrm>
+                    <a:prstGeom prst="rect">
+                      <a:avLst/>
+                    </a:prstGeom>
+                    <a:noFill/>
+                    <a:ln>
+                      <a:noFill/>
+                    </a:ln>
+                  </pic:spPr>
+                </pic:pic>
+              </a:graphicData>
+            </a:graphic>
+          </wp:inline>
+        </w:drawing>
+      </w:r>
+      <w:r>
+        <w:rPr>
+          <w:sz w:val="24"/>
+          <w:szCs w:val="24"/>
+        </w:rPr>
+        <w:br/>
+      </w:r>
+      <w:r>
+        <w:rPr>
+          <w:sz w:val="24"/>
+          <w:szCs w:val="24"/>
+        </w:rPr>
+        <w:br/>
+      </w:r>
+      <w:r>
+        <w:rPr>
+          <w:noProof/>
+          <w:sz w:val="24"/>
+          <w:szCs w:val="24"/>
+        </w:rPr>
+        <w:drawing>
+          <wp:inline distT="0" distB="0" distL="0" distR="0" wp14:anchorId="4E3084B7" wp14:editId="17D2F8A7">
+            <wp:extent cx="5695950" cy="1822450"/>
+            <wp:effectExtent l="0" t="0" r="0" b="6350"/>
+            <wp:docPr id="55" name="Picture 55"/>
+            <wp:cNvGraphicFramePr>
+              <a:graphicFrameLocks xmlns:a="http://schemas.openxmlformats.org/drawingml/2006/main" noChangeAspect="1"/>
+            </wp:cNvGraphicFramePr>
+            <a:graphic xmlns:a="http://schemas.openxmlformats.org/drawingml/2006/main">
+              <a:graphicData uri="http://schemas.openxmlformats.org/drawingml/2006/picture">
+                <pic:pic xmlns:pic="http://schemas.openxmlformats.org/drawingml/2006/picture">
+                  <pic:nvPicPr>
+                    <pic:cNvPr id="0" name="Picture 19"/>
+                    <pic:cNvPicPr>
+                      <a:picLocks noChangeAspect="1" noChangeArrowheads="1"/>
+                    </pic:cNvPicPr>
+                  </pic:nvPicPr>
+                  <pic:blipFill>
+                    <a:blip r:embed="rId59">
+                      <a:extLst>
+                        <a:ext uri="{28A0092B-C50C-407E-A947-70E740481C1C}">
+                          <a14:useLocalDpi xmlns:a14="http://schemas.microsoft.com/office/drawing/2010/main" val="0"/>
+                        </a:ext>
+                      </a:extLst>
+                    </a:blip>
+                    <a:srcRect/>
+                    <a:stretch>
+                      <a:fillRect/>
+                    </a:stretch>
+                  </pic:blipFill>
+                  <pic:spPr bwMode="auto">
+                    <a:xfrm>
+                      <a:off x="0" y="0"/>
+                      <a:ext cx="5695950" cy="1822450"/>
+                    </a:xfrm>
+                    <a:prstGeom prst="rect">
+                      <a:avLst/>
+                    </a:prstGeom>
+                    <a:noFill/>
+                    <a:ln>
+                      <a:noFill/>
+                    </a:ln>
+                  </pic:spPr>
+                </pic:pic>
+              </a:graphicData>
+            </a:graphic>
+          </wp:inline>
+        </w:drawing>
+      </w:r>
+      <w:r>
+        <w:rPr>
+          <w:sz w:val="24"/>
+          <w:szCs w:val="24"/>
+        </w:rPr>
+        <w:br/>
+      </w:r>
+      <w:r>
+        <w:rPr>
+          <w:sz w:val="24"/>
+          <w:szCs w:val="24"/>
+        </w:rPr>
+        <w:lastRenderedPageBreak/>
+        <w:br/>
+      </w:r>
+      <w:r>
+        <w:rPr>
+          <w:noProof/>
+          <w:sz w:val="24"/>
+          <w:szCs w:val="24"/>
+        </w:rPr>
+        <w:drawing>
+          <wp:inline distT="0" distB="0" distL="0" distR="0" wp14:anchorId="4B3C35AC" wp14:editId="6A13D974">
+            <wp:extent cx="5943600" cy="3162300"/>
+            <wp:effectExtent l="0" t="0" r="0" b="0"/>
+            <wp:docPr id="56" name="Picture 56"/>
+            <wp:cNvGraphicFramePr>
+              <a:graphicFrameLocks xmlns:a="http://schemas.openxmlformats.org/drawingml/2006/main" noChangeAspect="1"/>
+            </wp:cNvGraphicFramePr>
+            <a:graphic xmlns:a="http://schemas.openxmlformats.org/drawingml/2006/main">
+              <a:graphicData uri="http://schemas.openxmlformats.org/drawingml/2006/picture">
+                <pic:pic xmlns:pic="http://schemas.openxmlformats.org/drawingml/2006/picture">
+                  <pic:nvPicPr>
+                    <pic:cNvPr id="0" name="Picture 20"/>
+                    <pic:cNvPicPr>
+                      <a:picLocks noChangeAspect="1" noChangeArrowheads="1"/>
+                    </pic:cNvPicPr>
+                  </pic:nvPicPr>
+                  <pic:blipFill>
+                    <a:blip r:embed="rId60">
+                      <a:extLst>
+                        <a:ext uri="{28A0092B-C50C-407E-A947-70E740481C1C}">
+                          <a14:useLocalDpi xmlns:a14="http://schemas.microsoft.com/office/drawing/2010/main" val="0"/>
+                        </a:ext>
+                      </a:extLst>
+                    </a:blip>
+                    <a:srcRect/>
+                    <a:stretch>
+                      <a:fillRect/>
+                    </a:stretch>
+                  </pic:blipFill>
+                  <pic:spPr bwMode="auto">
+                    <a:xfrm>
+                      <a:off x="0" y="0"/>
+                      <a:ext cx="5943600" cy="3162300"/>
+                    </a:xfrm>
+                    <a:prstGeom prst="rect">
+                      <a:avLst/>
+                    </a:prstGeom>
+                    <a:noFill/>
+                    <a:ln>
+                      <a:noFill/>
+                    </a:ln>
+                  </pic:spPr>
+                </pic:pic>
+              </a:graphicData>
+            </a:graphic>
+          </wp:inline>
+        </w:drawing>
+      </w:r>
+      <w:bookmarkStart w:id="0" w:name="_GoBack"/>
+      <w:bookmarkEnd w:id="0"/>
+      <w:r>
+        <w:rPr>
+          <w:sz w:val="24"/>
+          <w:szCs w:val="24"/>
+        </w:rPr>
+        <w:br/>
+      </w:r>
+      <w:r>
+        <w:rPr>
+          <w:sz w:val="24"/>
+          <w:szCs w:val="24"/>
+        </w:rPr>
+        <w:br/>
+      </w:r>
+      <w:r>
+        <w:rPr>
+          <w:sz w:val="24"/>
+          <w:szCs w:val="24"/>
+        </w:rPr>
+        <w:br/>
+      </w:r>
+      <w:r>
+        <w:rPr>
+          <w:sz w:val="32"/>
+          <w:szCs w:val="32"/>
+        </w:rPr>
+        <w:br/>
+      </w:r>
+      <w:r>
+        <w:rPr>
+          <w:sz w:val="24"/>
+          <w:szCs w:val="24"/>
+        </w:rPr>
+        <w:br/>
+      </w:r>
+      <w:r>
+        <w:rPr>
+          <w:sz w:val="24"/>
+          <w:szCs w:val="24"/>
+        </w:rPr>
+        <w:br/>
+      </w:r>
+      <w:r>
+        <w:rPr>
+          <w:sz w:val="24"/>
+          <w:szCs w:val="24"/>
+        </w:rPr>
+        <w:br/>
+      </w:r>
+      <w:r>
+        <w:rPr>
+          <w:sz w:val="24"/>
+          <w:szCs w:val="24"/>
+        </w:rPr>
+        <w:br/>
+      </w:r>
+      <w:r>
+        <w:rPr>
+          <w:sz w:val="24"/>
+          <w:szCs w:val="24"/>
+        </w:rPr>
+        <w:br/>
+      </w:r>
+      <w:r>
+        <w:rPr>
+          <w:sz w:val="24"/>
+          <w:szCs w:val="24"/>
+        </w:rPr>
+        <w:br/>
+      </w:r>
+      <w:r>
+        <w:rPr>
+          <w:sz w:val="24"/>
+          <w:szCs w:val="24"/>
+        </w:rPr>
+        <w:br/>
+      </w:r>
+      <w:r>
+        <w:rPr>
+          <w:sz w:val="24"/>
+          <w:szCs w:val="24"/>
+        </w:rPr>
+        <w:br/>
+      </w:r>
+      <w:r>
+        <w:rPr>
+          <w:sz w:val="24"/>
+          <w:szCs w:val="24"/>
+        </w:rPr>
+        <w:br/>
+      </w:r>
+      <w:r>
+        <w:rPr>
+          <w:sz w:val="24"/>
+          <w:szCs w:val="24"/>
+        </w:rPr>
+        <w:br/>
+      </w:r>
+      <w:r>
+        <w:rPr>
+          <w:sz w:val="24"/>
+          <w:szCs w:val="24"/>
+        </w:rPr>
+        <w:br/>
+      </w:r>
+      <w:r>
+        <w:rPr>
+          <w:sz w:val="24"/>
+          <w:szCs w:val="24"/>
+        </w:rPr>
+        <w:br/>
+      </w:r>
+      <w:r>
+        <w:rPr>
+          <w:sz w:val="24"/>
+          <w:szCs w:val="24"/>
+        </w:rPr>
+        <w:br/>
+      </w:r>
+      <w:r>
+        <w:rPr>
+          <w:sz w:val="24"/>
+          <w:szCs w:val="24"/>
+        </w:rPr>
+        <w:br/>
+      </w:r>
+      <w:r>
+        <w:rPr>
+          <w:sz w:val="24"/>
+          <w:szCs w:val="24"/>
+        </w:rPr>
+        <w:br/>
+      </w:r>
+      <w:r>
+        <w:rPr>
+          <w:sz w:val="24"/>
+          <w:szCs w:val="24"/>
+        </w:rPr>
+        <w:br/>
+      </w:r>
+      <w:r>
+        <w:rPr>
+          <w:sz w:val="24"/>
+          <w:szCs w:val="24"/>
+        </w:rPr>
+        <w:br/>
+      </w:r>
+      <w:r>
+        <w:rPr>
+          <w:sz w:val="24"/>
+          <w:szCs w:val="24"/>
+        </w:rPr>
+        <w:br/>
+      </w:r>
+      <w:r>
+        <w:rPr>
+          <w:sz w:val="24"/>
+          <w:szCs w:val="24"/>
+        </w:rPr>
+        <w:br/>
+      </w:r>
+      <w:r>
+        <w:rPr>
+          <w:sz w:val="24"/>
+          <w:szCs w:val="24"/>
+        </w:rPr>
+        <w:br/>
+      </w:r>
+      <w:r>
+        <w:rPr>
+          <w:sz w:val="24"/>
+          <w:szCs w:val="24"/>
+        </w:rPr>
+        <w:br/>
+      </w:r>
+      <w:r>
+        <w:rPr>
+          <w:sz w:val="24"/>
+          <w:szCs w:val="24"/>
+        </w:rPr>
+        <w:br/>
+      </w:r>
+      <w:r>
+        <w:rPr>
+          <w:sz w:val="24"/>
+          <w:szCs w:val="24"/>
+        </w:rPr>
+        <w:lastRenderedPageBreak/>
+        <w:br/>
+      </w:r>
+      <w:r>
+        <w:rPr>
+          <w:sz w:val="24"/>
+          <w:szCs w:val="24"/>
+        </w:rPr>
+        <w:br/>
+      </w:r>
+      <w:r>
+        <w:rPr>
+          <w:sz w:val="24"/>
+          <w:szCs w:val="24"/>
+        </w:rPr>
+        <w:br/>
+      </w:r>
+      <w:r>
+        <w:rPr>
+          <w:sz w:val="24"/>
+          <w:szCs w:val="24"/>
+        </w:rPr>
+        <w:br/>
+      </w:r>
+      <w:r>
+        <w:rPr>
+          <w:sz w:val="24"/>
+          <w:szCs w:val="24"/>
+        </w:rPr>
+        <w:br/>
+      </w:r>
+      <w:r>
+        <w:rPr>
+          <w:sz w:val="24"/>
+          <w:szCs w:val="24"/>
+        </w:rPr>
+        <w:br/>
+      </w:r>
+      <w:r>
+        <w:rPr>
+          <w:sz w:val="24"/>
+          <w:szCs w:val="24"/>
+        </w:rPr>
+        <w:br/>
+      </w:r>
+      <w:r>
+        <w:rPr>
+          <w:sz w:val="24"/>
+          <w:szCs w:val="24"/>
+        </w:rPr>
+        <w:br/>
+      </w:r>
+      <w:r>
+        <w:rPr>
+          <w:sz w:val="24"/>
+          <w:szCs w:val="24"/>
+        </w:rPr>
+        <w:br/>
+      </w:r>
+      <w:r>
+        <w:rPr>
+          <w:sz w:val="24"/>
+          <w:szCs w:val="24"/>
+        </w:rPr>
+        <w:br/>
+      </w:r>
+      <w:r>
+        <w:rPr>
+          <w:sz w:val="24"/>
+          <w:szCs w:val="24"/>
+        </w:rPr>
+        <w:br/>
+      </w:r>
+      <w:r>
+        <w:rPr>
+          <w:sz w:val="24"/>
+          <w:szCs w:val="24"/>
+        </w:rPr>
+        <w:br/>
+      </w:r>
+      <w:r>
+        <w:rPr>
+          <w:sz w:val="24"/>
+          <w:szCs w:val="24"/>
+        </w:rPr>
+        <w:br/>
+      </w:r>
+      <w:r>
+        <w:rPr>
+          <w:sz w:val="24"/>
+          <w:szCs w:val="24"/>
+        </w:rPr>
+        <w:br/>
+      </w:r>
+      <w:r>
+        <w:rPr>
+          <w:sz w:val="24"/>
+          <w:szCs w:val="24"/>
+        </w:rPr>
+        <w:br/>
+      </w:r>
+      <w:r>
+        <w:rPr>
+          <w:sz w:val="24"/>
+          <w:szCs w:val="24"/>
+        </w:rPr>
+        <w:br/>
+      </w:r>
+      <w:r>
+        <w:rPr>
+          <w:sz w:val="24"/>
+          <w:szCs w:val="24"/>
+        </w:rPr>
+        <w:br/>
+      </w:r>
+      <w:r>
+        <w:rPr>
+          <w:sz w:val="24"/>
+          <w:szCs w:val="24"/>
+        </w:rPr>
+        <w:br/>
+      </w:r>
+      <w:r>
+        <w:rPr>
+          <w:sz w:val="24"/>
+          <w:szCs w:val="24"/>
+        </w:rPr>
+        <w:br/>
+      </w:r>
+      <w:r>
+        <w:rPr>
+          <w:sz w:val="24"/>
+          <w:szCs w:val="24"/>
+        </w:rPr>
+        <w:br/>
+      </w:r>
+      <w:r>
+        <w:rPr>
+          <w:sz w:val="24"/>
+          <w:szCs w:val="24"/>
+        </w:rPr>
+        <w:br/>
+      </w:r>
+      <w:r>
+        <w:rPr>
+          <w:sz w:val="24"/>
+          <w:szCs w:val="24"/>
+        </w:rPr>
+        <w:br/>
+      </w:r>
+      <w:r>
+        <w:rPr>
+          <w:sz w:val="24"/>
+          <w:szCs w:val="24"/>
+        </w:rPr>
+        <w:br/>
+        <w:t>c</w:t>
+      </w:r>
+      <w:r>
+        <w:rPr>
+          <w:sz w:val="24"/>
+          <w:szCs w:val="24"/>
+        </w:rPr>
+        <w:br/>
+      </w:r>
+      <w:r>
+        <w:rPr>
+          <w:sz w:val="24"/>
+          <w:szCs w:val="24"/>
+        </w:rPr>
+        <w:br/>
+      </w:r>
+      <w:r>
+        <w:rPr>
+          <w:sz w:val="24"/>
+          <w:szCs w:val="24"/>
+        </w:rPr>
+        <w:br/>
+      </w:r>
+      <w:r>
+        <w:rPr>
+          <w:sz w:val="24"/>
+          <w:szCs w:val="24"/>
+        </w:rPr>
+        <w:br/>
+      </w:r>
+      <w:r>
+        <w:rPr>
+          <w:sz w:val="24"/>
+          <w:szCs w:val="24"/>
+        </w:rPr>
+        <w:br/>
+      </w:r>
+      <w:r>
+        <w:rPr>
+          <w:sz w:val="24"/>
+          <w:szCs w:val="24"/>
+        </w:rPr>
+        <w:br/>
+      </w:r>
+      <w:r>
+        <w:rPr>
+          <w:sz w:val="24"/>
+          <w:szCs w:val="24"/>
+        </w:rPr>
+        <w:br/>
+      </w:r>
+      <w:r>
+        <w:rPr>
+          <w:sz w:val="24"/>
+          <w:szCs w:val="24"/>
+        </w:rPr>
+        <w:br/>
+      </w:r>
+      <w:r>
+        <w:rPr>
+          <w:sz w:val="24"/>
+          <w:szCs w:val="24"/>
+        </w:rPr>
+        <w:br/>
+      </w:r>
+      <w:r>
+        <w:rPr>
+          <w:sz w:val="24"/>
+          <w:szCs w:val="24"/>
+        </w:rPr>
         <w:br/>
       </w:r>
     </w:p>
@@ -3488,6 +5547,7 @@
     <w:lsdException w:name="HTML Sample" w:semiHidden="1" w:unhideWhenUsed="1"/>
     <w:lsdException w:name="HTML Typewriter" w:semiHidden="1" w:unhideWhenUsed="1"/>
     <w:lsdException w:name="HTML Variable" w:semiHidden="1" w:unhideWhenUsed="1"/>
+    <w:lsdException w:name="Normal Table" w:semiHidden="1" w:unhideWhenUsed="1"/>
     <w:lsdException w:name="annotation subject" w:semiHidden="1" w:unhideWhenUsed="1"/>
     <w:lsdException w:name="No List" w:semiHidden="1" w:unhideWhenUsed="1"/>
     <w:lsdException w:name="Outline List 1" w:semiHidden="1" w:unhideWhenUsed="1"/>
@@ -3533,9 +5593,11 @@
     <w:lsdException w:name="Table Subtle 1" w:semiHidden="1" w:unhideWhenUsed="1"/>
     <w:lsdException w:name="Table Subtle 2" w:semiHidden="1" w:unhideWhenUsed="1"/>
     <w:lsdException w:name="Table Web 1" w:semiHidden="1" w:unhideWhenUsed="1"/>
+    <w:lsdException w:name="Table Web 2" w:semiHidden="1" w:unhideWhenUsed="1"/>
     <w:lsdException w:name="Table Web 3" w:semiHidden="1" w:unhideWhenUsed="1"/>
     <w:lsdException w:name="Balloon Text" w:semiHidden="1" w:unhideWhenUsed="1"/>
     <w:lsdException w:name="Table Grid" w:uiPriority="39"/>
+    <w:lsdException w:name="Table Theme" w:semiHidden="1" w:unhideWhenUsed="1"/>
     <w:lsdException w:name="Placeholder Text" w:semiHidden="1"/>
     <w:lsdException w:name="No Spacing" w:uiPriority="1" w:qFormat="1"/>
     <w:lsdException w:name="Light Shading" w:uiPriority="60"/>

</xml_diff>